<commit_message>
Update cv and resume
</commit_message>
<xml_diff>
--- a/assets/docx/cv.docx
+++ b/assets/docx/cv.docx
@@ -8,21 +8,12 @@
         <w:ind w:left="0" w:right="44" w:firstLine="0"/>
         <w:jc w:val="center"/>
       </w:pPr>
-      <w:proofErr w:type="spellStart"/>
       <w:r>
         <w:rPr>
           <w:b/>
           <w:sz w:val="38"/>
         </w:rPr>
-        <w:t>Minsuan</w:t>
-      </w:r>
-      <w:proofErr w:type="spellEnd"/>
-      <w:r>
-        <w:rPr>
-          <w:b/>
-          <w:sz w:val="38"/>
-        </w:rPr>
-        <w:t xml:space="preserve"> Teh </w:t>
+        <w:t xml:space="preserve">Minsuan Teh </w:t>
       </w:r>
     </w:p>
     <w:p>
@@ -625,7 +616,19 @@
               <w:rPr>
                 <w:bCs/>
               </w:rPr>
-              <w:t>Led efforts to optimize the core risk scoring engine, improving its ability to process high volumes of alert data efficiently by implementing multiprocessing, streamlining code, and redesigning the caching mechanism</w:t>
+              <w:t>Single-handedly led</w:t>
+            </w:r>
+            <w:r>
+              <w:rPr>
+                <w:bCs/>
+              </w:rPr>
+              <w:t xml:space="preserve"> </w:t>
+            </w:r>
+            <w:r>
+              <w:rPr>
+                <w:bCs/>
+              </w:rPr>
+              <w:t>efforts to optimize the core risk scoring engine, improving its ability to process high volumes of alert data efficiently by implementing multiprocessing, streamlining code, and redesigning the caching mechanism</w:t>
             </w:r>
             <w:r>
               <w:rPr>
@@ -1299,15 +1302,7 @@
               </w:numPr>
             </w:pPr>
             <w:r>
-              <w:t xml:space="preserve">Evaluated </w:t>
-            </w:r>
-            <w:proofErr w:type="spellStart"/>
-            <w:r>
-              <w:t>courseworks</w:t>
-            </w:r>
-            <w:proofErr w:type="spellEnd"/>
-            <w:r>
-              <w:t>, which contributed to the final course mark of the students.</w:t>
+              <w:t>Evaluated courseworks, which contributed to the final course mark of the students.</w:t>
             </w:r>
           </w:p>
           <w:p>
@@ -1376,14 +1371,7 @@
                 <w:b/>
                 <w:sz w:val="23"/>
               </w:rPr>
-              <w:t>Skills and Languages</w:t>
-            </w:r>
-            <w:r>
-              <w:rPr>
-                <w:b/>
-                <w:sz w:val="23"/>
-              </w:rPr>
-              <w:t xml:space="preserve"> </w:t>
+              <w:t xml:space="preserve">Skills and Languages </w:t>
             </w:r>
           </w:p>
         </w:tc>
@@ -1417,18 +1405,7 @@
         <w:t xml:space="preserve">Python: </w:t>
       </w:r>
       <w:r>
-        <w:t xml:space="preserve">TensorFlow, </w:t>
-      </w:r>
-      <w:proofErr w:type="spellStart"/>
-      <w:r>
-        <w:t>PyTorch</w:t>
-      </w:r>
-      <w:proofErr w:type="spellEnd"/>
-      <w:r>
-        <w:t xml:space="preserve">, scikit-learn, pandas, NumPy, NumPy, SciPy, Matplotlib, Seaborn </w:t>
-      </w:r>
-      <w:r>
-        <w:t>and more</w:t>
+        <w:t>TensorFlow, PyTorch, scikit-learn, pandas, NumPy, NumPy, SciPy, Matplotlib, Seaborn and more</w:t>
       </w:r>
     </w:p>
     <w:p>
@@ -1456,16 +1433,7 @@
         <w:t>Other Skills and Languages</w:t>
       </w:r>
       <w:r>
-        <w:t xml:space="preserve">: Haskell, SQL, Java, </w:t>
-      </w:r>
-      <w:r>
-        <w:t xml:space="preserve">Junit, </w:t>
-      </w:r>
-      <w:r>
-        <w:t>Solidity, Kotlin, Git, Linux</w:t>
-      </w:r>
-      <w:r>
-        <w:t>, Google Cloud, Amazon AWS, MongoDB, RabbitMQ</w:t>
+        <w:t>: Haskell, SQL, Java, Junit, Solidity, Kotlin, Git, Linux, Google Cloud, Amazon AWS, MongoDB, RabbitMQ</w:t>
       </w:r>
     </w:p>
     <w:tbl>
@@ -1510,14 +1478,7 @@
                 <w:sz w:val="23"/>
               </w:rPr>
               <w:lastRenderedPageBreak/>
-              <w:t>Projects</w:t>
-            </w:r>
-            <w:r>
-              <w:rPr>
-                <w:b/>
-                <w:sz w:val="23"/>
-              </w:rPr>
-              <w:t xml:space="preserve"> </w:t>
+              <w:t xml:space="preserve">Projects </w:t>
             </w:r>
           </w:p>
         </w:tc>
@@ -1574,15 +1535,7 @@
         <w:ind w:right="11"/>
       </w:pPr>
       <w:r>
-        <w:t xml:space="preserve">Implemented the algorithm by Dang, Qi and Ye (2012), the algorithm by Fearnley, </w:t>
-      </w:r>
-      <w:proofErr w:type="spellStart"/>
-      <w:r>
-        <w:t>Palvogyi</w:t>
-      </w:r>
-      <w:proofErr w:type="spellEnd"/>
-      <w:r>
-        <w:t xml:space="preserve"> and Savani (2021), and a basic iteration algorithm to find Tarski’s fixed point in a complete lattice. </w:t>
+        <w:t xml:space="preserve">Implemented the algorithm by Dang, Qi and Ye (2012), the algorithm by Fearnley, Palvogyi and Savani (2021), and a basic iteration algorithm to find Tarski’s fixed point in a complete lattice. </w:t>
       </w:r>
     </w:p>
     <w:p>
@@ -1618,15 +1571,7 @@
         <w:ind w:right="11"/>
       </w:pPr>
       <w:r>
-        <w:t xml:space="preserve">Implemented the model by Eisenberg and Noe (2001) and the model by Jackson and </w:t>
-      </w:r>
-      <w:proofErr w:type="spellStart"/>
-      <w:r>
-        <w:t>Pernoud</w:t>
-      </w:r>
-      <w:proofErr w:type="spellEnd"/>
-      <w:r>
-        <w:t xml:space="preserve"> (2019) to compute clearing payments in financial networks. </w:t>
+        <w:t xml:space="preserve">Implemented the model by Eisenberg and Noe (2001) and the model by Jackson and Pernoud (2019) to compute clearing payments in financial networks. </w:t>
       </w:r>
     </w:p>
     <w:p>
@@ -1728,23 +1673,7 @@
         <w:ind w:right="11"/>
       </w:pPr>
       <w:r>
-        <w:t xml:space="preserve">Successfully solved </w:t>
-      </w:r>
-      <w:proofErr w:type="spellStart"/>
-      <w:r>
-        <w:t>CartPole</w:t>
-      </w:r>
-      <w:proofErr w:type="spellEnd"/>
-      <w:r>
-        <w:t xml:space="preserve"> and </w:t>
-      </w:r>
-      <w:proofErr w:type="spellStart"/>
-      <w:r>
-        <w:t>Acrobot</w:t>
-      </w:r>
-      <w:proofErr w:type="spellEnd"/>
-      <w:r>
-        <w:t xml:space="preserve"> of OpenAI Gymnasium using Deep Q-networks and REINFROCE algorithm. </w:t>
+        <w:t xml:space="preserve">Successfully solved CartPole and Acrobot of OpenAI Gymnasium using Deep Q-networks and REINFROCE algorithm. </w:t>
       </w:r>
     </w:p>
     <w:p>
@@ -1770,15 +1699,7 @@
         <w:ind w:right="11"/>
       </w:pPr>
       <w:r>
-        <w:t xml:space="preserve">Implemented using Python and </w:t>
-      </w:r>
-      <w:proofErr w:type="spellStart"/>
-      <w:r>
-        <w:t>PyTorch</w:t>
-      </w:r>
-      <w:proofErr w:type="spellEnd"/>
-      <w:r>
-        <w:t>.</w:t>
+        <w:t>Implemented using Python and PyTorch.</w:t>
       </w:r>
     </w:p>
     <w:p>
@@ -1853,15 +1774,7 @@
         <w:ind w:right="11"/>
       </w:pPr>
       <w:r>
-        <w:t>This project aims to develop a real-time HAR app on Android devices using two sensors (</w:t>
-      </w:r>
-      <w:proofErr w:type="spellStart"/>
-      <w:r>
-        <w:t>Respeck</w:t>
-      </w:r>
-      <w:proofErr w:type="spellEnd"/>
-      <w:r>
-        <w:t xml:space="preserve"> and Thingy). </w:t>
+        <w:t xml:space="preserve">This project aims to develop a real-time HAR app on Android devices using two sensors (Respeck and Thingy). </w:t>
       </w:r>
     </w:p>
     <w:p>
@@ -1928,15 +1841,7 @@
         <w:ind w:right="11"/>
       </w:pPr>
       <w:r>
-        <w:t xml:space="preserve">Models used include Naïve Bayes, Maximum Entropy, Decision Tree, Random Forest, </w:t>
-      </w:r>
-      <w:proofErr w:type="spellStart"/>
-      <w:r>
-        <w:t>XGBoost</w:t>
-      </w:r>
-      <w:proofErr w:type="spellEnd"/>
-      <w:r>
-        <w:t>, SVM, Multi-layer Perceptron, Recurrent Neural Network and Convolutional Neural Network.</w:t>
+        <w:t>Models used include Naïve Bayes, Maximum Entropy, Decision Tree, Random Forest, XGBoost, SVM, Multi-layer Perceptron, Recurrent Neural Network and Convolutional Neural Network.</w:t>
       </w:r>
     </w:p>
     <w:p>
@@ -1965,15 +1870,7 @@
         <w:ind w:right="11"/>
       </w:pPr>
       <w:r>
-        <w:t xml:space="preserve">Implemented as a smart contract written in Solidity and deployed on Ethereum </w:t>
-      </w:r>
-      <w:proofErr w:type="spellStart"/>
-      <w:r>
-        <w:t>testnet</w:t>
-      </w:r>
-      <w:proofErr w:type="spellEnd"/>
-      <w:r>
-        <w:t>.</w:t>
+        <w:t>Implemented as a smart contract written in Solidity and deployed on Ethereum testnet.</w:t>
       </w:r>
     </w:p>
     <w:p>
@@ -2067,15 +1964,7 @@
         <w:ind w:right="11"/>
       </w:pPr>
       <w:r>
-        <w:t xml:space="preserve">The robot was developed using </w:t>
-      </w:r>
-      <w:proofErr w:type="spellStart"/>
-      <w:r>
-        <w:t>Webots</w:t>
-      </w:r>
-      <w:proofErr w:type="spellEnd"/>
-      <w:r>
-        <w:t xml:space="preserve"> and Python.</w:t>
+        <w:t>The robot was developed using Webots and Python.</w:t>
       </w:r>
     </w:p>
     <w:p>

</xml_diff>

<commit_message>
Deploying to gh-pages from @ MinSuan96/minsuan96.github.io@dc270a960396352a76e623b31852c9acb84ba2fa 🚀
</commit_message>
<xml_diff>
--- a/assets/docx/cv.docx
+++ b/assets/docx/cv.docx
@@ -8,21 +8,12 @@
         <w:ind w:left="0" w:right="44" w:firstLine="0"/>
         <w:jc w:val="center"/>
       </w:pPr>
-      <w:proofErr w:type="spellStart"/>
       <w:r>
         <w:rPr>
           <w:b/>
           <w:sz w:val="38"/>
         </w:rPr>
-        <w:t>Minsuan</w:t>
-      </w:r>
-      <w:proofErr w:type="spellEnd"/>
-      <w:r>
-        <w:rPr>
-          <w:b/>
-          <w:sz w:val="38"/>
-        </w:rPr>
-        <w:t xml:space="preserve"> Teh </w:t>
+        <w:t xml:space="preserve">Minsuan Teh </w:t>
       </w:r>
     </w:p>
     <w:p>
@@ -625,7 +616,19 @@
               <w:rPr>
                 <w:bCs/>
               </w:rPr>
-              <w:t>Led efforts to optimize the core risk scoring engine, improving its ability to process high volumes of alert data efficiently by implementing multiprocessing, streamlining code, and redesigning the caching mechanism</w:t>
+              <w:t>Single-handedly led</w:t>
+            </w:r>
+            <w:r>
+              <w:rPr>
+                <w:bCs/>
+              </w:rPr>
+              <w:t xml:space="preserve"> </w:t>
+            </w:r>
+            <w:r>
+              <w:rPr>
+                <w:bCs/>
+              </w:rPr>
+              <w:t>efforts to optimize the core risk scoring engine, improving its ability to process high volumes of alert data efficiently by implementing multiprocessing, streamlining code, and redesigning the caching mechanism</w:t>
             </w:r>
             <w:r>
               <w:rPr>
@@ -1299,15 +1302,7 @@
               </w:numPr>
             </w:pPr>
             <w:r>
-              <w:t xml:space="preserve">Evaluated </w:t>
-            </w:r>
-            <w:proofErr w:type="spellStart"/>
-            <w:r>
-              <w:t>courseworks</w:t>
-            </w:r>
-            <w:proofErr w:type="spellEnd"/>
-            <w:r>
-              <w:t>, which contributed to the final course mark of the students.</w:t>
+              <w:t>Evaluated courseworks, which contributed to the final course mark of the students.</w:t>
             </w:r>
           </w:p>
           <w:p>
@@ -1376,14 +1371,7 @@
                 <w:b/>
                 <w:sz w:val="23"/>
               </w:rPr>
-              <w:t>Skills and Languages</w:t>
-            </w:r>
-            <w:r>
-              <w:rPr>
-                <w:b/>
-                <w:sz w:val="23"/>
-              </w:rPr>
-              <w:t xml:space="preserve"> </w:t>
+              <w:t xml:space="preserve">Skills and Languages </w:t>
             </w:r>
           </w:p>
         </w:tc>
@@ -1417,18 +1405,7 @@
         <w:t xml:space="preserve">Python: </w:t>
       </w:r>
       <w:r>
-        <w:t xml:space="preserve">TensorFlow, </w:t>
-      </w:r>
-      <w:proofErr w:type="spellStart"/>
-      <w:r>
-        <w:t>PyTorch</w:t>
-      </w:r>
-      <w:proofErr w:type="spellEnd"/>
-      <w:r>
-        <w:t xml:space="preserve">, scikit-learn, pandas, NumPy, NumPy, SciPy, Matplotlib, Seaborn </w:t>
-      </w:r>
-      <w:r>
-        <w:t>and more</w:t>
+        <w:t>TensorFlow, PyTorch, scikit-learn, pandas, NumPy, NumPy, SciPy, Matplotlib, Seaborn and more</w:t>
       </w:r>
     </w:p>
     <w:p>
@@ -1456,16 +1433,7 @@
         <w:t>Other Skills and Languages</w:t>
       </w:r>
       <w:r>
-        <w:t xml:space="preserve">: Haskell, SQL, Java, </w:t>
-      </w:r>
-      <w:r>
-        <w:t xml:space="preserve">Junit, </w:t>
-      </w:r>
-      <w:r>
-        <w:t>Solidity, Kotlin, Git, Linux</w:t>
-      </w:r>
-      <w:r>
-        <w:t>, Google Cloud, Amazon AWS, MongoDB, RabbitMQ</w:t>
+        <w:t>: Haskell, SQL, Java, Junit, Solidity, Kotlin, Git, Linux, Google Cloud, Amazon AWS, MongoDB, RabbitMQ</w:t>
       </w:r>
     </w:p>
     <w:tbl>
@@ -1510,14 +1478,7 @@
                 <w:sz w:val="23"/>
               </w:rPr>
               <w:lastRenderedPageBreak/>
-              <w:t>Projects</w:t>
-            </w:r>
-            <w:r>
-              <w:rPr>
-                <w:b/>
-                <w:sz w:val="23"/>
-              </w:rPr>
-              <w:t xml:space="preserve"> </w:t>
+              <w:t xml:space="preserve">Projects </w:t>
             </w:r>
           </w:p>
         </w:tc>
@@ -1574,15 +1535,7 @@
         <w:ind w:right="11"/>
       </w:pPr>
       <w:r>
-        <w:t xml:space="preserve">Implemented the algorithm by Dang, Qi and Ye (2012), the algorithm by Fearnley, </w:t>
-      </w:r>
-      <w:proofErr w:type="spellStart"/>
-      <w:r>
-        <w:t>Palvogyi</w:t>
-      </w:r>
-      <w:proofErr w:type="spellEnd"/>
-      <w:r>
-        <w:t xml:space="preserve"> and Savani (2021), and a basic iteration algorithm to find Tarski’s fixed point in a complete lattice. </w:t>
+        <w:t xml:space="preserve">Implemented the algorithm by Dang, Qi and Ye (2012), the algorithm by Fearnley, Palvogyi and Savani (2021), and a basic iteration algorithm to find Tarski’s fixed point in a complete lattice. </w:t>
       </w:r>
     </w:p>
     <w:p>
@@ -1618,15 +1571,7 @@
         <w:ind w:right="11"/>
       </w:pPr>
       <w:r>
-        <w:t xml:space="preserve">Implemented the model by Eisenberg and Noe (2001) and the model by Jackson and </w:t>
-      </w:r>
-      <w:proofErr w:type="spellStart"/>
-      <w:r>
-        <w:t>Pernoud</w:t>
-      </w:r>
-      <w:proofErr w:type="spellEnd"/>
-      <w:r>
-        <w:t xml:space="preserve"> (2019) to compute clearing payments in financial networks. </w:t>
+        <w:t xml:space="preserve">Implemented the model by Eisenberg and Noe (2001) and the model by Jackson and Pernoud (2019) to compute clearing payments in financial networks. </w:t>
       </w:r>
     </w:p>
     <w:p>
@@ -1728,23 +1673,7 @@
         <w:ind w:right="11"/>
       </w:pPr>
       <w:r>
-        <w:t xml:space="preserve">Successfully solved </w:t>
-      </w:r>
-      <w:proofErr w:type="spellStart"/>
-      <w:r>
-        <w:t>CartPole</w:t>
-      </w:r>
-      <w:proofErr w:type="spellEnd"/>
-      <w:r>
-        <w:t xml:space="preserve"> and </w:t>
-      </w:r>
-      <w:proofErr w:type="spellStart"/>
-      <w:r>
-        <w:t>Acrobot</w:t>
-      </w:r>
-      <w:proofErr w:type="spellEnd"/>
-      <w:r>
-        <w:t xml:space="preserve"> of OpenAI Gymnasium using Deep Q-networks and REINFROCE algorithm. </w:t>
+        <w:t xml:space="preserve">Successfully solved CartPole and Acrobot of OpenAI Gymnasium using Deep Q-networks and REINFROCE algorithm. </w:t>
       </w:r>
     </w:p>
     <w:p>
@@ -1770,15 +1699,7 @@
         <w:ind w:right="11"/>
       </w:pPr>
       <w:r>
-        <w:t xml:space="preserve">Implemented using Python and </w:t>
-      </w:r>
-      <w:proofErr w:type="spellStart"/>
-      <w:r>
-        <w:t>PyTorch</w:t>
-      </w:r>
-      <w:proofErr w:type="spellEnd"/>
-      <w:r>
-        <w:t>.</w:t>
+        <w:t>Implemented using Python and PyTorch.</w:t>
       </w:r>
     </w:p>
     <w:p>
@@ -1853,15 +1774,7 @@
         <w:ind w:right="11"/>
       </w:pPr>
       <w:r>
-        <w:t>This project aims to develop a real-time HAR app on Android devices using two sensors (</w:t>
-      </w:r>
-      <w:proofErr w:type="spellStart"/>
-      <w:r>
-        <w:t>Respeck</w:t>
-      </w:r>
-      <w:proofErr w:type="spellEnd"/>
-      <w:r>
-        <w:t xml:space="preserve"> and Thingy). </w:t>
+        <w:t xml:space="preserve">This project aims to develop a real-time HAR app on Android devices using two sensors (Respeck and Thingy). </w:t>
       </w:r>
     </w:p>
     <w:p>
@@ -1928,15 +1841,7 @@
         <w:ind w:right="11"/>
       </w:pPr>
       <w:r>
-        <w:t xml:space="preserve">Models used include Naïve Bayes, Maximum Entropy, Decision Tree, Random Forest, </w:t>
-      </w:r>
-      <w:proofErr w:type="spellStart"/>
-      <w:r>
-        <w:t>XGBoost</w:t>
-      </w:r>
-      <w:proofErr w:type="spellEnd"/>
-      <w:r>
-        <w:t>, SVM, Multi-layer Perceptron, Recurrent Neural Network and Convolutional Neural Network.</w:t>
+        <w:t>Models used include Naïve Bayes, Maximum Entropy, Decision Tree, Random Forest, XGBoost, SVM, Multi-layer Perceptron, Recurrent Neural Network and Convolutional Neural Network.</w:t>
       </w:r>
     </w:p>
     <w:p>
@@ -1965,15 +1870,7 @@
         <w:ind w:right="11"/>
       </w:pPr>
       <w:r>
-        <w:t xml:space="preserve">Implemented as a smart contract written in Solidity and deployed on Ethereum </w:t>
-      </w:r>
-      <w:proofErr w:type="spellStart"/>
-      <w:r>
-        <w:t>testnet</w:t>
-      </w:r>
-      <w:proofErr w:type="spellEnd"/>
-      <w:r>
-        <w:t>.</w:t>
+        <w:t>Implemented as a smart contract written in Solidity and deployed on Ethereum testnet.</w:t>
       </w:r>
     </w:p>
     <w:p>
@@ -2067,15 +1964,7 @@
         <w:ind w:right="11"/>
       </w:pPr>
       <w:r>
-        <w:t xml:space="preserve">The robot was developed using </w:t>
-      </w:r>
-      <w:proofErr w:type="spellStart"/>
-      <w:r>
-        <w:t>Webots</w:t>
-      </w:r>
-      <w:proofErr w:type="spellEnd"/>
-      <w:r>
-        <w:t xml:space="preserve"> and Python.</w:t>
+        <w:t>The robot was developed using Webots and Python.</w:t>
       </w:r>
     </w:p>
     <w:p>

</xml_diff>

<commit_message>
Deploying to gh-pages from @ MinSuan96/minsuan96.github.io@3b5f3a6677e3b92b7bf2f5134901ca6034595030 🚀
</commit_message>
<xml_diff>
--- a/assets/docx/cv.docx
+++ b/assets/docx/cv.docx
@@ -8,12 +8,37 @@
         <w:ind w:left="0" w:right="44" w:firstLine="0"/>
         <w:jc w:val="center"/>
       </w:pPr>
+      <w:proofErr w:type="spellStart"/>
       <w:r>
         <w:rPr>
           <w:b/>
           <w:sz w:val="38"/>
         </w:rPr>
-        <w:t xml:space="preserve">Minsuan Teh </w:t>
+        <w:t>Minsuan</w:t>
+      </w:r>
+      <w:proofErr w:type="spellEnd"/>
+      <w:r>
+        <w:rPr>
+          <w:b/>
+          <w:sz w:val="38"/>
+        </w:rPr>
+        <w:t xml:space="preserve"> </w:t>
+      </w:r>
+      <w:proofErr w:type="spellStart"/>
+      <w:r>
+        <w:rPr>
+          <w:b/>
+          <w:sz w:val="38"/>
+        </w:rPr>
+        <w:t>Teh</w:t>
+      </w:r>
+      <w:proofErr w:type="spellEnd"/>
+      <w:r>
+        <w:rPr>
+          <w:b/>
+          <w:sz w:val="38"/>
+        </w:rPr>
+        <w:t xml:space="preserve"> </w:t>
       </w:r>
     </w:p>
     <w:p>
@@ -497,12 +522,14 @@
                 <w:b/>
               </w:rPr>
             </w:pPr>
+            <w:proofErr w:type="spellStart"/>
             <w:r>
               <w:rPr>
                 <w:b/>
               </w:rPr>
               <w:t>InsiderSecurity</w:t>
             </w:r>
+            <w:proofErr w:type="spellEnd"/>
           </w:p>
           <w:p>
             <w:pPr>
@@ -1302,7 +1329,15 @@
               </w:numPr>
             </w:pPr>
             <w:r>
-              <w:t>Evaluated courseworks, which contributed to the final course mark of the students.</w:t>
+              <w:t xml:space="preserve">Evaluated </w:t>
+            </w:r>
+            <w:proofErr w:type="spellStart"/>
+            <w:r>
+              <w:t>courseworks</w:t>
+            </w:r>
+            <w:proofErr w:type="spellEnd"/>
+            <w:r>
+              <w:t>, which contributed to the final course mark of the students.</w:t>
             </w:r>
           </w:p>
           <w:p>
@@ -1405,7 +1440,15 @@
         <w:t xml:space="preserve">Python: </w:t>
       </w:r>
       <w:r>
-        <w:t>TensorFlow, PyTorch, scikit-learn, pandas, NumPy, NumPy, SciPy, Matplotlib, Seaborn and more</w:t>
+        <w:t xml:space="preserve">TensorFlow, </w:t>
+      </w:r>
+      <w:proofErr w:type="spellStart"/>
+      <w:r>
+        <w:t>PyTorch</w:t>
+      </w:r>
+      <w:proofErr w:type="spellEnd"/>
+      <w:r>
+        <w:t>, scikit-learn, pandas, NumPy, NumPy, SciPy, Matplotlib, Seaborn and more</w:t>
       </w:r>
     </w:p>
     <w:p>
@@ -1535,7 +1578,15 @@
         <w:ind w:right="11"/>
       </w:pPr>
       <w:r>
-        <w:t xml:space="preserve">Implemented the algorithm by Dang, Qi and Ye (2012), the algorithm by Fearnley, Palvogyi and Savani (2021), and a basic iteration algorithm to find Tarski’s fixed point in a complete lattice. </w:t>
+        <w:t xml:space="preserve">Implemented the algorithm by Dang, Qi and Ye (2012), the algorithm by Fearnley, </w:t>
+      </w:r>
+      <w:proofErr w:type="spellStart"/>
+      <w:r>
+        <w:t>Palvogyi</w:t>
+      </w:r>
+      <w:proofErr w:type="spellEnd"/>
+      <w:r>
+        <w:t xml:space="preserve"> and Savani (2021), and a basic iteration algorithm to find Tarski’s fixed point in a complete lattice. </w:t>
       </w:r>
     </w:p>
     <w:p>
@@ -1571,7 +1622,15 @@
         <w:ind w:right="11"/>
       </w:pPr>
       <w:r>
-        <w:t xml:space="preserve">Implemented the model by Eisenberg and Noe (2001) and the model by Jackson and Pernoud (2019) to compute clearing payments in financial networks. </w:t>
+        <w:t xml:space="preserve">Implemented the model by Eisenberg and Noe (2001) and the model by Jackson and </w:t>
+      </w:r>
+      <w:proofErr w:type="spellStart"/>
+      <w:r>
+        <w:t>Pernoud</w:t>
+      </w:r>
+      <w:proofErr w:type="spellEnd"/>
+      <w:r>
+        <w:t xml:space="preserve"> (2019) to compute clearing payments in financial networks. </w:t>
       </w:r>
     </w:p>
     <w:p>
@@ -1673,7 +1732,23 @@
         <w:ind w:right="11"/>
       </w:pPr>
       <w:r>
-        <w:t xml:space="preserve">Successfully solved CartPole and Acrobot of OpenAI Gymnasium using Deep Q-networks and REINFROCE algorithm. </w:t>
+        <w:t xml:space="preserve">Successfully solved </w:t>
+      </w:r>
+      <w:proofErr w:type="spellStart"/>
+      <w:r>
+        <w:t>CartPole</w:t>
+      </w:r>
+      <w:proofErr w:type="spellEnd"/>
+      <w:r>
+        <w:t xml:space="preserve"> and </w:t>
+      </w:r>
+      <w:proofErr w:type="spellStart"/>
+      <w:r>
+        <w:t>Acrobot</w:t>
+      </w:r>
+      <w:proofErr w:type="spellEnd"/>
+      <w:r>
+        <w:t xml:space="preserve"> of OpenAI Gymnasium using Deep Q-networks and REINFROCE algorithm. </w:t>
       </w:r>
     </w:p>
     <w:p>
@@ -1699,7 +1774,15 @@
         <w:ind w:right="11"/>
       </w:pPr>
       <w:r>
-        <w:t>Implemented using Python and PyTorch.</w:t>
+        <w:t xml:space="preserve">Implemented using Python and </w:t>
+      </w:r>
+      <w:proofErr w:type="spellStart"/>
+      <w:r>
+        <w:t>PyTorch</w:t>
+      </w:r>
+      <w:proofErr w:type="spellEnd"/>
+      <w:r>
+        <w:t>.</w:t>
       </w:r>
     </w:p>
     <w:p>
@@ -1774,7 +1857,15 @@
         <w:ind w:right="11"/>
       </w:pPr>
       <w:r>
-        <w:t xml:space="preserve">This project aims to develop a real-time HAR app on Android devices using two sensors (Respeck and Thingy). </w:t>
+        <w:t>This project aims to develop a real-time HAR app on Android devices using two sensors (</w:t>
+      </w:r>
+      <w:proofErr w:type="spellStart"/>
+      <w:r>
+        <w:t>Respeck</w:t>
+      </w:r>
+      <w:proofErr w:type="spellEnd"/>
+      <w:r>
+        <w:t xml:space="preserve"> and Thingy). </w:t>
       </w:r>
     </w:p>
     <w:p>
@@ -1841,7 +1932,15 @@
         <w:ind w:right="11"/>
       </w:pPr>
       <w:r>
-        <w:t>Models used include Naïve Bayes, Maximum Entropy, Decision Tree, Random Forest, XGBoost, SVM, Multi-layer Perceptron, Recurrent Neural Network and Convolutional Neural Network.</w:t>
+        <w:t xml:space="preserve">Models used include Naïve Bayes, Maximum Entropy, Decision Tree, Random Forest, </w:t>
+      </w:r>
+      <w:proofErr w:type="spellStart"/>
+      <w:r>
+        <w:t>XGBoost</w:t>
+      </w:r>
+      <w:proofErr w:type="spellEnd"/>
+      <w:r>
+        <w:t>, SVM, Multi-layer Perceptron, Recurrent Neural Network and Convolutional Neural Network.</w:t>
       </w:r>
     </w:p>
     <w:p>
@@ -1870,7 +1969,15 @@
         <w:ind w:right="11"/>
       </w:pPr>
       <w:r>
-        <w:t>Implemented as a smart contract written in Solidity and deployed on Ethereum testnet.</w:t>
+        <w:t xml:space="preserve">Implemented as a smart contract written in Solidity and deployed on Ethereum </w:t>
+      </w:r>
+      <w:proofErr w:type="spellStart"/>
+      <w:r>
+        <w:t>testnet</w:t>
+      </w:r>
+      <w:proofErr w:type="spellEnd"/>
+      <w:r>
+        <w:t>.</w:t>
       </w:r>
     </w:p>
     <w:p>
@@ -1964,7 +2071,15 @@
         <w:ind w:right="11"/>
       </w:pPr>
       <w:r>
-        <w:t>The robot was developed using Webots and Python.</w:t>
+        <w:t xml:space="preserve">The robot was developed using </w:t>
+      </w:r>
+      <w:proofErr w:type="spellStart"/>
+      <w:r>
+        <w:t>Webots</w:t>
+      </w:r>
+      <w:proofErr w:type="spellEnd"/>
+      <w:r>
+        <w:t xml:space="preserve"> and Python.</w:t>
       </w:r>
     </w:p>
     <w:p>
@@ -1978,6 +2093,82 @@
       </w:pPr>
       <w:r>
         <w:t>Customers can use their smartphones to request the robot for shoe collection and delivery.</w:t>
+      </w:r>
+    </w:p>
+    <w:p>
+      <w:pPr>
+        <w:ind w:right="11"/>
+        <w:rPr>
+          <w:b/>
+          <w:bCs/>
+        </w:rPr>
+      </w:pPr>
+      <w:r>
+        <w:rPr>
+          <w:b/>
+          <w:bCs/>
+        </w:rPr>
+        <w:t>Personal Website Development and Professional Portfolio</w:t>
+      </w:r>
+    </w:p>
+    <w:p>
+      <w:pPr>
+        <w:pStyle w:val="ListParagraph"/>
+        <w:numPr>
+          <w:ilvl w:val="0"/>
+          <w:numId w:val="32"/>
+        </w:numPr>
+        <w:ind w:right="11"/>
+      </w:pPr>
+      <w:r>
+        <w:t>Built a personal website using Jekyll</w:t>
+      </w:r>
+      <w:r>
+        <w:t xml:space="preserve">, a </w:t>
+      </w:r>
+      <w:r>
+        <w:t>static site generator</w:t>
+      </w:r>
+      <w:r>
+        <w:t>,</w:t>
+      </w:r>
+      <w:r>
+        <w:t xml:space="preserve"> to showcase projects and experience.</w:t>
+      </w:r>
+    </w:p>
+    <w:p>
+      <w:pPr>
+        <w:pStyle w:val="ListParagraph"/>
+        <w:numPr>
+          <w:ilvl w:val="0"/>
+          <w:numId w:val="32"/>
+        </w:numPr>
+        <w:ind w:right="11"/>
+      </w:pPr>
+      <w:r>
+        <w:t>Hosted and managed the site on GitHub Pages, ensuring seamless updates</w:t>
+      </w:r>
+      <w:r>
+        <w:t xml:space="preserve"> and </w:t>
+      </w:r>
+      <w:r>
+        <w:t>reliable availability</w:t>
+      </w:r>
+      <w:r>
+        <w:t>.</w:t>
+      </w:r>
+    </w:p>
+    <w:p>
+      <w:pPr>
+        <w:pStyle w:val="ListParagraph"/>
+        <w:numPr>
+          <w:ilvl w:val="0"/>
+          <w:numId w:val="32"/>
+        </w:numPr>
+        <w:ind w:right="11"/>
+      </w:pPr>
+      <w:r>
+        <w:t>Highlighted career milestones, technical skills, projects, and an accessible CV.</w:t>
       </w:r>
     </w:p>
     <w:sectPr>
@@ -2868,6 +3059,119 @@
     </w:lvl>
   </w:abstractNum>
   <w:abstractNum w:abstractNumId="6" w15:restartNumberingAfterBreak="0">
+    <w:nsid w:val="11760120"/>
+    <w:multiLevelType w:val="hybridMultilevel"/>
+    <w:tmpl w:val="BECC39CA"/>
+    <w:lvl w:ilvl="0" w:tplc="44090001">
+      <w:start w:val="1"/>
+      <w:numFmt w:val="bullet"/>
+      <w:lvlText w:val=""/>
+      <w:lvlJc w:val="left"/>
+      <w:pPr>
+        <w:ind w:left="720" w:hanging="360"/>
+      </w:pPr>
+      <w:rPr>
+        <w:rFonts w:ascii="Symbol" w:hAnsi="Symbol" w:hint="default"/>
+      </w:rPr>
+    </w:lvl>
+    <w:lvl w:ilvl="1" w:tplc="44090003" w:tentative="1">
+      <w:start w:val="1"/>
+      <w:numFmt w:val="bullet"/>
+      <w:lvlText w:val="o"/>
+      <w:lvlJc w:val="left"/>
+      <w:pPr>
+        <w:ind w:left="1440" w:hanging="360"/>
+      </w:pPr>
+      <w:rPr>
+        <w:rFonts w:ascii="Courier New" w:hAnsi="Courier New" w:cs="Courier New" w:hint="default"/>
+      </w:rPr>
+    </w:lvl>
+    <w:lvl w:ilvl="2" w:tplc="44090005" w:tentative="1">
+      <w:start w:val="1"/>
+      <w:numFmt w:val="bullet"/>
+      <w:lvlText w:val=""/>
+      <w:lvlJc w:val="left"/>
+      <w:pPr>
+        <w:ind w:left="2160" w:hanging="360"/>
+      </w:pPr>
+      <w:rPr>
+        <w:rFonts w:ascii="Wingdings" w:hAnsi="Wingdings" w:hint="default"/>
+      </w:rPr>
+    </w:lvl>
+    <w:lvl w:ilvl="3" w:tplc="44090001" w:tentative="1">
+      <w:start w:val="1"/>
+      <w:numFmt w:val="bullet"/>
+      <w:lvlText w:val=""/>
+      <w:lvlJc w:val="left"/>
+      <w:pPr>
+        <w:ind w:left="2880" w:hanging="360"/>
+      </w:pPr>
+      <w:rPr>
+        <w:rFonts w:ascii="Symbol" w:hAnsi="Symbol" w:hint="default"/>
+      </w:rPr>
+    </w:lvl>
+    <w:lvl w:ilvl="4" w:tplc="44090003" w:tentative="1">
+      <w:start w:val="1"/>
+      <w:numFmt w:val="bullet"/>
+      <w:lvlText w:val="o"/>
+      <w:lvlJc w:val="left"/>
+      <w:pPr>
+        <w:ind w:left="3600" w:hanging="360"/>
+      </w:pPr>
+      <w:rPr>
+        <w:rFonts w:ascii="Courier New" w:hAnsi="Courier New" w:cs="Courier New" w:hint="default"/>
+      </w:rPr>
+    </w:lvl>
+    <w:lvl w:ilvl="5" w:tplc="44090005" w:tentative="1">
+      <w:start w:val="1"/>
+      <w:numFmt w:val="bullet"/>
+      <w:lvlText w:val=""/>
+      <w:lvlJc w:val="left"/>
+      <w:pPr>
+        <w:ind w:left="4320" w:hanging="360"/>
+      </w:pPr>
+      <w:rPr>
+        <w:rFonts w:ascii="Wingdings" w:hAnsi="Wingdings" w:hint="default"/>
+      </w:rPr>
+    </w:lvl>
+    <w:lvl w:ilvl="6" w:tplc="44090001" w:tentative="1">
+      <w:start w:val="1"/>
+      <w:numFmt w:val="bullet"/>
+      <w:lvlText w:val=""/>
+      <w:lvlJc w:val="left"/>
+      <w:pPr>
+        <w:ind w:left="5040" w:hanging="360"/>
+      </w:pPr>
+      <w:rPr>
+        <w:rFonts w:ascii="Symbol" w:hAnsi="Symbol" w:hint="default"/>
+      </w:rPr>
+    </w:lvl>
+    <w:lvl w:ilvl="7" w:tplc="44090003" w:tentative="1">
+      <w:start w:val="1"/>
+      <w:numFmt w:val="bullet"/>
+      <w:lvlText w:val="o"/>
+      <w:lvlJc w:val="left"/>
+      <w:pPr>
+        <w:ind w:left="5760" w:hanging="360"/>
+      </w:pPr>
+      <w:rPr>
+        <w:rFonts w:ascii="Courier New" w:hAnsi="Courier New" w:cs="Courier New" w:hint="default"/>
+      </w:rPr>
+    </w:lvl>
+    <w:lvl w:ilvl="8" w:tplc="44090005" w:tentative="1">
+      <w:start w:val="1"/>
+      <w:numFmt w:val="bullet"/>
+      <w:lvlText w:val=""/>
+      <w:lvlJc w:val="left"/>
+      <w:pPr>
+        <w:ind w:left="6480" w:hanging="360"/>
+      </w:pPr>
+      <w:rPr>
+        <w:rFonts w:ascii="Wingdings" w:hAnsi="Wingdings" w:hint="default"/>
+      </w:rPr>
+    </w:lvl>
+  </w:abstractNum>
+  <w:abstractNum w:abstractNumId="7" w15:restartNumberingAfterBreak="0">
     <w:nsid w:val="11953F91"/>
     <w:multiLevelType w:val="hybridMultilevel"/>
     <w:tmpl w:val="C9404CCE"/>
@@ -2980,7 +3284,7 @@
       </w:rPr>
     </w:lvl>
   </w:abstractNum>
-  <w:abstractNum w:abstractNumId="7" w15:restartNumberingAfterBreak="0">
+  <w:abstractNum w:abstractNumId="8" w15:restartNumberingAfterBreak="0">
     <w:nsid w:val="217716DB"/>
     <w:multiLevelType w:val="hybridMultilevel"/>
     <w:tmpl w:val="CF602536"/>
@@ -3093,7 +3397,7 @@
       </w:rPr>
     </w:lvl>
   </w:abstractNum>
-  <w:abstractNum w:abstractNumId="8" w15:restartNumberingAfterBreak="0">
+  <w:abstractNum w:abstractNumId="9" w15:restartNumberingAfterBreak="0">
     <w:nsid w:val="23CE5B69"/>
     <w:multiLevelType w:val="hybridMultilevel"/>
     <w:tmpl w:val="1584AB28"/>
@@ -3206,7 +3510,7 @@
       </w:rPr>
     </w:lvl>
   </w:abstractNum>
-  <w:abstractNum w:abstractNumId="9" w15:restartNumberingAfterBreak="0">
+  <w:abstractNum w:abstractNumId="10" w15:restartNumberingAfterBreak="0">
     <w:nsid w:val="23FD5922"/>
     <w:multiLevelType w:val="hybridMultilevel"/>
     <w:tmpl w:val="5C361E1A"/>
@@ -3418,7 +3722,7 @@
       </w:rPr>
     </w:lvl>
   </w:abstractNum>
-  <w:abstractNum w:abstractNumId="10" w15:restartNumberingAfterBreak="0">
+  <w:abstractNum w:abstractNumId="11" w15:restartNumberingAfterBreak="0">
     <w:nsid w:val="36CC7757"/>
     <w:multiLevelType w:val="hybridMultilevel"/>
     <w:tmpl w:val="4C9A106E"/>
@@ -3531,7 +3835,7 @@
       </w:rPr>
     </w:lvl>
   </w:abstractNum>
-  <w:abstractNum w:abstractNumId="11" w15:restartNumberingAfterBreak="0">
+  <w:abstractNum w:abstractNumId="12" w15:restartNumberingAfterBreak="0">
     <w:nsid w:val="41866D1B"/>
     <w:multiLevelType w:val="hybridMultilevel"/>
     <w:tmpl w:val="DE064DB0"/>
@@ -3644,7 +3948,7 @@
       </w:rPr>
     </w:lvl>
   </w:abstractNum>
-  <w:abstractNum w:abstractNumId="12" w15:restartNumberingAfterBreak="0">
+  <w:abstractNum w:abstractNumId="13" w15:restartNumberingAfterBreak="0">
     <w:nsid w:val="424C1A0B"/>
     <w:multiLevelType w:val="hybridMultilevel"/>
     <w:tmpl w:val="C68ED0D0"/>
@@ -3757,7 +4061,7 @@
       </w:rPr>
     </w:lvl>
   </w:abstractNum>
-  <w:abstractNum w:abstractNumId="13" w15:restartNumberingAfterBreak="0">
+  <w:abstractNum w:abstractNumId="14" w15:restartNumberingAfterBreak="0">
     <w:nsid w:val="43420A69"/>
     <w:multiLevelType w:val="hybridMultilevel"/>
     <w:tmpl w:val="3646809A"/>
@@ -3870,7 +4174,7 @@
       </w:rPr>
     </w:lvl>
   </w:abstractNum>
-  <w:abstractNum w:abstractNumId="14" w15:restartNumberingAfterBreak="0">
+  <w:abstractNum w:abstractNumId="15" w15:restartNumberingAfterBreak="0">
     <w:nsid w:val="44121D09"/>
     <w:multiLevelType w:val="hybridMultilevel"/>
     <w:tmpl w:val="1DCC6C5C"/>
@@ -3983,7 +4287,7 @@
       </w:rPr>
     </w:lvl>
   </w:abstractNum>
-  <w:abstractNum w:abstractNumId="15" w15:restartNumberingAfterBreak="0">
+  <w:abstractNum w:abstractNumId="16" w15:restartNumberingAfterBreak="0">
     <w:nsid w:val="44AC3499"/>
     <w:multiLevelType w:val="hybridMultilevel"/>
     <w:tmpl w:val="260E61E6"/>
@@ -4096,7 +4400,7 @@
       </w:rPr>
     </w:lvl>
   </w:abstractNum>
-  <w:abstractNum w:abstractNumId="16" w15:restartNumberingAfterBreak="0">
+  <w:abstractNum w:abstractNumId="17" w15:restartNumberingAfterBreak="0">
     <w:nsid w:val="4CCE4369"/>
     <w:multiLevelType w:val="hybridMultilevel"/>
     <w:tmpl w:val="CD18CA78"/>
@@ -4209,7 +4513,7 @@
       </w:rPr>
     </w:lvl>
   </w:abstractNum>
-  <w:abstractNum w:abstractNumId="17" w15:restartNumberingAfterBreak="0">
+  <w:abstractNum w:abstractNumId="18" w15:restartNumberingAfterBreak="0">
     <w:nsid w:val="519A3802"/>
     <w:multiLevelType w:val="hybridMultilevel"/>
     <w:tmpl w:val="984AB7B6"/>
@@ -4322,7 +4626,7 @@
       </w:rPr>
     </w:lvl>
   </w:abstractNum>
-  <w:abstractNum w:abstractNumId="18" w15:restartNumberingAfterBreak="0">
+  <w:abstractNum w:abstractNumId="19" w15:restartNumberingAfterBreak="0">
     <w:nsid w:val="539A71EF"/>
     <w:multiLevelType w:val="hybridMultilevel"/>
     <w:tmpl w:val="6BB4724A"/>
@@ -4435,7 +4739,7 @@
       </w:rPr>
     </w:lvl>
   </w:abstractNum>
-  <w:abstractNum w:abstractNumId="19" w15:restartNumberingAfterBreak="0">
+  <w:abstractNum w:abstractNumId="20" w15:restartNumberingAfterBreak="0">
     <w:nsid w:val="54B14240"/>
     <w:multiLevelType w:val="hybridMultilevel"/>
     <w:tmpl w:val="CB669D70"/>
@@ -4548,7 +4852,7 @@
       </w:rPr>
     </w:lvl>
   </w:abstractNum>
-  <w:abstractNum w:abstractNumId="20" w15:restartNumberingAfterBreak="0">
+  <w:abstractNum w:abstractNumId="21" w15:restartNumberingAfterBreak="0">
     <w:nsid w:val="58033C44"/>
     <w:multiLevelType w:val="hybridMultilevel"/>
     <w:tmpl w:val="8BE451BA"/>
@@ -4661,7 +4965,7 @@
       </w:rPr>
     </w:lvl>
   </w:abstractNum>
-  <w:abstractNum w:abstractNumId="21" w15:restartNumberingAfterBreak="0">
+  <w:abstractNum w:abstractNumId="22" w15:restartNumberingAfterBreak="0">
     <w:nsid w:val="583B1D6C"/>
     <w:multiLevelType w:val="hybridMultilevel"/>
     <w:tmpl w:val="0124092C"/>
@@ -4873,7 +5177,7 @@
       </w:rPr>
     </w:lvl>
   </w:abstractNum>
-  <w:abstractNum w:abstractNumId="22" w15:restartNumberingAfterBreak="0">
+  <w:abstractNum w:abstractNumId="23" w15:restartNumberingAfterBreak="0">
     <w:nsid w:val="629F48C1"/>
     <w:multiLevelType w:val="hybridMultilevel"/>
     <w:tmpl w:val="AB6E0F48"/>
@@ -4986,7 +5290,7 @@
       </w:rPr>
     </w:lvl>
   </w:abstractNum>
-  <w:abstractNum w:abstractNumId="23" w15:restartNumberingAfterBreak="0">
+  <w:abstractNum w:abstractNumId="24" w15:restartNumberingAfterBreak="0">
     <w:nsid w:val="66B15B3A"/>
     <w:multiLevelType w:val="hybridMultilevel"/>
     <w:tmpl w:val="74AC4A0C"/>
@@ -5099,7 +5403,7 @@
       </w:rPr>
     </w:lvl>
   </w:abstractNum>
-  <w:abstractNum w:abstractNumId="24" w15:restartNumberingAfterBreak="0">
+  <w:abstractNum w:abstractNumId="25" w15:restartNumberingAfterBreak="0">
     <w:nsid w:val="67B84426"/>
     <w:multiLevelType w:val="hybridMultilevel"/>
     <w:tmpl w:val="506A808A"/>
@@ -5311,7 +5615,7 @@
       </w:rPr>
     </w:lvl>
   </w:abstractNum>
-  <w:abstractNum w:abstractNumId="25" w15:restartNumberingAfterBreak="0">
+  <w:abstractNum w:abstractNumId="26" w15:restartNumberingAfterBreak="0">
     <w:nsid w:val="6921562D"/>
     <w:multiLevelType w:val="hybridMultilevel"/>
     <w:tmpl w:val="88245CF6"/>
@@ -5424,7 +5728,7 @@
       </w:rPr>
     </w:lvl>
   </w:abstractNum>
-  <w:abstractNum w:abstractNumId="26" w15:restartNumberingAfterBreak="0">
+  <w:abstractNum w:abstractNumId="27" w15:restartNumberingAfterBreak="0">
     <w:nsid w:val="6B3B0FF7"/>
     <w:multiLevelType w:val="hybridMultilevel"/>
     <w:tmpl w:val="488C87DC"/>
@@ -5537,7 +5841,7 @@
       </w:rPr>
     </w:lvl>
   </w:abstractNum>
-  <w:abstractNum w:abstractNumId="27" w15:restartNumberingAfterBreak="0">
+  <w:abstractNum w:abstractNumId="28" w15:restartNumberingAfterBreak="0">
     <w:nsid w:val="6FD91B4A"/>
     <w:multiLevelType w:val="hybridMultilevel"/>
     <w:tmpl w:val="33362F6A"/>
@@ -5650,7 +5954,7 @@
       </w:rPr>
     </w:lvl>
   </w:abstractNum>
-  <w:abstractNum w:abstractNumId="28" w15:restartNumberingAfterBreak="0">
+  <w:abstractNum w:abstractNumId="29" w15:restartNumberingAfterBreak="0">
     <w:nsid w:val="72255069"/>
     <w:multiLevelType w:val="hybridMultilevel"/>
     <w:tmpl w:val="2222D02E"/>
@@ -5763,7 +6067,7 @@
       </w:rPr>
     </w:lvl>
   </w:abstractNum>
-  <w:abstractNum w:abstractNumId="29" w15:restartNumberingAfterBreak="0">
+  <w:abstractNum w:abstractNumId="30" w15:restartNumberingAfterBreak="0">
     <w:nsid w:val="779F72A6"/>
     <w:multiLevelType w:val="hybridMultilevel"/>
     <w:tmpl w:val="2362ACCA"/>
@@ -5876,7 +6180,7 @@
       </w:rPr>
     </w:lvl>
   </w:abstractNum>
-  <w:abstractNum w:abstractNumId="30" w15:restartNumberingAfterBreak="0">
+  <w:abstractNum w:abstractNumId="31" w15:restartNumberingAfterBreak="0">
     <w:nsid w:val="7D27112B"/>
     <w:multiLevelType w:val="hybridMultilevel"/>
     <w:tmpl w:val="9FAAC91A"/>
@@ -6089,76 +6393,76 @@
     </w:lvl>
   </w:abstractNum>
   <w:num w:numId="1" w16cid:durableId="1903173078">
-    <w:abstractNumId w:val="24"/>
+    <w:abstractNumId w:val="25"/>
   </w:num>
   <w:num w:numId="2" w16cid:durableId="1611278262">
-    <w:abstractNumId w:val="30"/>
+    <w:abstractNumId w:val="31"/>
   </w:num>
   <w:num w:numId="3" w16cid:durableId="7371073">
-    <w:abstractNumId w:val="9"/>
+    <w:abstractNumId w:val="10"/>
   </w:num>
   <w:num w:numId="4" w16cid:durableId="468976969">
     <w:abstractNumId w:val="2"/>
   </w:num>
   <w:num w:numId="5" w16cid:durableId="381098667">
-    <w:abstractNumId w:val="21"/>
+    <w:abstractNumId w:val="22"/>
   </w:num>
   <w:num w:numId="6" w16cid:durableId="418793965">
-    <w:abstractNumId w:val="18"/>
+    <w:abstractNumId w:val="19"/>
   </w:num>
   <w:num w:numId="7" w16cid:durableId="858356593">
-    <w:abstractNumId w:val="29"/>
+    <w:abstractNumId w:val="30"/>
   </w:num>
   <w:num w:numId="8" w16cid:durableId="155609349">
-    <w:abstractNumId w:val="13"/>
+    <w:abstractNumId w:val="14"/>
   </w:num>
   <w:num w:numId="9" w16cid:durableId="1247425853">
-    <w:abstractNumId w:val="6"/>
+    <w:abstractNumId w:val="7"/>
   </w:num>
   <w:num w:numId="10" w16cid:durableId="433089012">
     <w:abstractNumId w:val="4"/>
   </w:num>
   <w:num w:numId="11" w16cid:durableId="166407516">
-    <w:abstractNumId w:val="19"/>
+    <w:abstractNumId w:val="20"/>
   </w:num>
   <w:num w:numId="12" w16cid:durableId="989288487">
     <w:abstractNumId w:val="1"/>
   </w:num>
   <w:num w:numId="13" w16cid:durableId="293995328">
-    <w:abstractNumId w:val="20"/>
+    <w:abstractNumId w:val="21"/>
   </w:num>
   <w:num w:numId="14" w16cid:durableId="1154957575">
-    <w:abstractNumId w:val="26"/>
+    <w:abstractNumId w:val="27"/>
   </w:num>
   <w:num w:numId="15" w16cid:durableId="183642129">
-    <w:abstractNumId w:val="15"/>
+    <w:abstractNumId w:val="16"/>
   </w:num>
   <w:num w:numId="16" w16cid:durableId="1358626816">
     <w:abstractNumId w:val="3"/>
   </w:num>
   <w:num w:numId="17" w16cid:durableId="1904563500">
-    <w:abstractNumId w:val="17"/>
+    <w:abstractNumId w:val="18"/>
   </w:num>
   <w:num w:numId="18" w16cid:durableId="1251620179">
-    <w:abstractNumId w:val="12"/>
+    <w:abstractNumId w:val="13"/>
   </w:num>
   <w:num w:numId="19" w16cid:durableId="1529372899">
+    <w:abstractNumId w:val="9"/>
+  </w:num>
+  <w:num w:numId="20" w16cid:durableId="2007056076">
     <w:abstractNumId w:val="8"/>
   </w:num>
-  <w:num w:numId="20" w16cid:durableId="2007056076">
-    <w:abstractNumId w:val="7"/>
-  </w:num>
   <w:num w:numId="21" w16cid:durableId="407071105">
-    <w:abstractNumId w:val="10"/>
+    <w:abstractNumId w:val="11"/>
   </w:num>
   <w:num w:numId="22" w16cid:durableId="814374940">
-    <w:abstractNumId w:val="22"/>
+    <w:abstractNumId w:val="23"/>
   </w:num>
   <w:num w:numId="23" w16cid:durableId="281959829">
-    <w:abstractNumId w:val="25"/>
+    <w:abstractNumId w:val="26"/>
   </w:num>
   <w:num w:numId="24" w16cid:durableId="1995525103">
-    <w:abstractNumId w:val="14"/>
+    <w:abstractNumId w:val="15"/>
   </w:num>
   <w:num w:numId="25" w16cid:durableId="1156410371">
     <w:abstractNumId w:val="0"/>
@@ -6167,19 +6471,22 @@
     <w:abstractNumId w:val="5"/>
   </w:num>
   <w:num w:numId="27" w16cid:durableId="1040201544">
+    <w:abstractNumId w:val="29"/>
+  </w:num>
+  <w:num w:numId="28" w16cid:durableId="2006202417">
     <w:abstractNumId w:val="28"/>
   </w:num>
-  <w:num w:numId="28" w16cid:durableId="2006202417">
-    <w:abstractNumId w:val="27"/>
-  </w:num>
   <w:num w:numId="29" w16cid:durableId="1185559307">
-    <w:abstractNumId w:val="23"/>
+    <w:abstractNumId w:val="24"/>
   </w:num>
   <w:num w:numId="30" w16cid:durableId="1407848223">
-    <w:abstractNumId w:val="16"/>
+    <w:abstractNumId w:val="17"/>
   </w:num>
   <w:num w:numId="31" w16cid:durableId="467748022">
-    <w:abstractNumId w:val="11"/>
+    <w:abstractNumId w:val="12"/>
+  </w:num>
+  <w:num w:numId="32" w16cid:durableId="327292192">
+    <w:abstractNumId w:val="6"/>
   </w:num>
 </w:numbering>
 </file>

</xml_diff>

<commit_message>
Deploying to gh-pages from @ MinSuan96/minsuan96.github.io@cc886de22f6d462a5472bb1987f5db2b72990290 🚀
</commit_message>
<xml_diff>
--- a/assets/docx/cv.docx
+++ b/assets/docx/cv.docx
@@ -2005,16 +2005,9 @@
       <w:r>
         <w:t>Having an option to play the game off-chain and only reporting the game’s result to the contract to claim prize using</w:t>
       </w:r>
-    </w:p>
-    <w:p>
-      <w:pPr>
-        <w:pStyle w:val="ListParagraph"/>
-        <w:numPr>
-          <w:ilvl w:val="0"/>
-          <w:numId w:val="30"/>
-        </w:numPr>
-        <w:ind w:right="11"/>
-      </w:pPr>
+      <w:r>
+        <w:t xml:space="preserve"> </w:t>
+      </w:r>
       <w:r>
         <w:t>cryptographic signature.</w:t>
       </w:r>
@@ -2121,19 +2114,13 @@
         <w:ind w:right="11"/>
       </w:pPr>
       <w:r>
-        <w:t>Built a personal website using Jekyll</w:t>
-      </w:r>
-      <w:r>
-        <w:t xml:space="preserve">, a </w:t>
+        <w:t xml:space="preserve">Built a personal website using Jekyll, a </w:t>
       </w:r>
       <w:r>
         <w:t>static site generator</w:t>
       </w:r>
       <w:r>
-        <w:t>,</w:t>
-      </w:r>
-      <w:r>
-        <w:t xml:space="preserve"> to showcase projects and experience.</w:t>
+        <w:t>, to showcase projects and experience.</w:t>
       </w:r>
     </w:p>
     <w:p>
@@ -2146,10 +2133,7 @@
         <w:ind w:right="11"/>
       </w:pPr>
       <w:r>
-        <w:t>Hosted and managed the site on GitHub Pages, ensuring seamless updates</w:t>
-      </w:r>
-      <w:r>
-        <w:t xml:space="preserve"> and </w:t>
+        <w:t xml:space="preserve">Hosted and managed the site on GitHub Pages, ensuring seamless updates and </w:t>
       </w:r>
       <w:r>
         <w:t>reliable availability</w:t>
@@ -6924,6 +6908,7 @@
   <w:style w:type="character" w:default="1" w:styleId="DefaultParagraphFont">
     <w:name w:val="Default Paragraph Font"/>
     <w:uiPriority w:val="1"/>
+    <w:semiHidden/>
     <w:unhideWhenUsed/>
   </w:style>
   <w:style w:type="table" w:default="1" w:styleId="TableNormal">

</xml_diff>

<commit_message>
Deploying to gh-pages from @ MinSuan96/minsuan96.github.io@ff549ebb9d56b63bea1aea65f45d1f20ead28e80 🚀
</commit_message>
<xml_diff>
--- a/assets/docx/cv.docx
+++ b/assets/docx/cv.docx
@@ -1,6 +1,6 @@
 
 <file path=word/document.xml><?xml version="1.0" encoding="utf-8"?>
-<w:document xmlns:wpc="http://schemas.microsoft.com/office/word/2010/wordprocessingCanvas" xmlns:cx="http://schemas.microsoft.com/office/drawing/2014/chartex" xmlns:cx1="http://schemas.microsoft.com/office/drawing/2015/9/8/chartex" xmlns:cx2="http://schemas.microsoft.com/office/drawing/2015/10/21/chartex" xmlns:cx3="http://schemas.microsoft.com/office/drawing/2016/5/9/chartex" xmlns:cx4="http://schemas.microsoft.com/office/drawing/2016/5/10/chartex" xmlns:cx5="http://schemas.microsoft.com/office/drawing/2016/5/11/chartex" xmlns:cx6="http://schemas.microsoft.com/office/drawing/2016/5/12/chartex" xmlns:cx7="http://schemas.microsoft.com/office/drawing/2016/5/13/chartex" xmlns:cx8="http://schemas.microsoft.com/office/drawing/2016/5/14/chartex" xmlns:mc="http://schemas.openxmlformats.org/markup-compatibility/2006" xmlns:aink="http://schemas.microsoft.com/office/drawing/2016/ink" xmlns:am3d="http://schemas.microsoft.com/office/drawing/2017/model3d" xmlns:o="urn:schemas-microsoft-com:office:office" xmlns:oel="http://schemas.microsoft.com/office/2019/extlst" xmlns:r="http://schemas.openxmlformats.org/officeDocument/2006/relationships" xmlns:m="http://schemas.openxmlformats.org/officeDocument/2006/math" xmlns:v="urn:schemas-microsoft-com:vml" xmlns:wp14="http://schemas.microsoft.com/office/word/2010/wordprocessingDrawing" xmlns:wp="http://schemas.openxmlformats.org/drawingml/2006/wordprocessingDrawing" xmlns:w10="urn:schemas-microsoft-com:office:word" xmlns:w="http://schemas.openxmlformats.org/wordprocessingml/2006/main" xmlns:w14="http://schemas.microsoft.com/office/word/2010/wordml" xmlns:w15="http://schemas.microsoft.com/office/word/2012/wordml" xmlns:w16cex="http://schemas.microsoft.com/office/word/2018/wordml/cex" xmlns:w16cid="http://schemas.microsoft.com/office/word/2016/wordml/cid" xmlns:w16="http://schemas.microsoft.com/office/word/2018/wordml" xmlns:w16du="http://schemas.microsoft.com/office/word/2023/wordml/word16du" xmlns:w16sdtdh="http://schemas.microsoft.com/office/word/2020/wordml/sdtdatahash" xmlns:w16se="http://schemas.microsoft.com/office/word/2015/wordml/symex" xmlns:wpg="http://schemas.microsoft.com/office/word/2010/wordprocessingGroup" xmlns:wpi="http://schemas.microsoft.com/office/word/2010/wordprocessingInk" xmlns:wne="http://schemas.microsoft.com/office/word/2006/wordml" xmlns:wps="http://schemas.microsoft.com/office/word/2010/wordprocessingShape" mc:Ignorable="w14 w15 w16se w16cid w16 w16cex w16sdtdh w16du wp14">
+<w:document xmlns:wpc="http://schemas.microsoft.com/office/word/2010/wordprocessingCanvas" xmlns:cx="http://schemas.microsoft.com/office/drawing/2014/chartex" xmlns:cx1="http://schemas.microsoft.com/office/drawing/2015/9/8/chartex" xmlns:cx2="http://schemas.microsoft.com/office/drawing/2015/10/21/chartex" xmlns:cx3="http://schemas.microsoft.com/office/drawing/2016/5/9/chartex" xmlns:cx4="http://schemas.microsoft.com/office/drawing/2016/5/10/chartex" xmlns:cx5="http://schemas.microsoft.com/office/drawing/2016/5/11/chartex" xmlns:cx6="http://schemas.microsoft.com/office/drawing/2016/5/12/chartex" xmlns:cx7="http://schemas.microsoft.com/office/drawing/2016/5/13/chartex" xmlns:cx8="http://schemas.microsoft.com/office/drawing/2016/5/14/chartex" xmlns:mc="http://schemas.openxmlformats.org/markup-compatibility/2006" xmlns:aink="http://schemas.microsoft.com/office/drawing/2016/ink" xmlns:am3d="http://schemas.microsoft.com/office/drawing/2017/model3d" xmlns:o="urn:schemas-microsoft-com:office:office" xmlns:oel="http://schemas.microsoft.com/office/2019/extlst" xmlns:r="http://schemas.openxmlformats.org/officeDocument/2006/relationships" xmlns:m="http://schemas.openxmlformats.org/officeDocument/2006/math" xmlns:v="urn:schemas-microsoft-com:vml" xmlns:wp14="http://schemas.microsoft.com/office/word/2010/wordprocessingDrawing" xmlns:wp="http://schemas.openxmlformats.org/drawingml/2006/wordprocessingDrawing" xmlns:w10="urn:schemas-microsoft-com:office:word" xmlns:w="http://schemas.openxmlformats.org/wordprocessingml/2006/main" xmlns:w14="http://schemas.microsoft.com/office/word/2010/wordml" xmlns:w15="http://schemas.microsoft.com/office/word/2012/wordml" xmlns:w16cex="http://schemas.microsoft.com/office/word/2018/wordml/cex" xmlns:w16cid="http://schemas.microsoft.com/office/word/2016/wordml/cid" xmlns:w16="http://schemas.microsoft.com/office/word/2018/wordml" xmlns:w16du="http://schemas.microsoft.com/office/word/2023/wordml/word16du" xmlns:w16sdtdh="http://schemas.microsoft.com/office/word/2020/wordml/sdtdatahash" xmlns:w16sdtfl="http://schemas.microsoft.com/office/word/2024/wordml/sdtformatlock" xmlns:w16se="http://schemas.microsoft.com/office/word/2015/wordml/symex" xmlns:wpg="http://schemas.microsoft.com/office/word/2010/wordprocessingGroup" xmlns:wpi="http://schemas.microsoft.com/office/word/2010/wordprocessingInk" xmlns:wne="http://schemas.microsoft.com/office/word/2006/wordml" xmlns:wps="http://schemas.microsoft.com/office/word/2010/wordprocessingShape" mc:Ignorable="w14 w15 w16se w16cid w16 w16cex w16sdtdh w16sdtfl w16du wp14">
   <w:body>
     <w:p>
       <w:pPr>
@@ -8,37 +8,12 @@
         <w:ind w:left="0" w:right="44" w:firstLine="0"/>
         <w:jc w:val="center"/>
       </w:pPr>
-      <w:proofErr w:type="spellStart"/>
       <w:r>
         <w:rPr>
           <w:b/>
           <w:sz w:val="38"/>
         </w:rPr>
-        <w:t>Minsuan</w:t>
-      </w:r>
-      <w:proofErr w:type="spellEnd"/>
-      <w:r>
-        <w:rPr>
-          <w:b/>
-          <w:sz w:val="38"/>
-        </w:rPr>
-        <w:t xml:space="preserve"> </w:t>
-      </w:r>
-      <w:proofErr w:type="spellStart"/>
-      <w:r>
-        <w:rPr>
-          <w:b/>
-          <w:sz w:val="38"/>
-        </w:rPr>
-        <w:t>Teh</w:t>
-      </w:r>
-      <w:proofErr w:type="spellEnd"/>
-      <w:r>
-        <w:rPr>
-          <w:b/>
-          <w:sz w:val="38"/>
-        </w:rPr>
-        <w:t xml:space="preserve"> </w:t>
+        <w:t xml:space="preserve">Minsuan Teh </w:t>
       </w:r>
     </w:p>
     <w:p>
@@ -522,14 +497,12 @@
                 <w:b/>
               </w:rPr>
             </w:pPr>
-            <w:proofErr w:type="spellStart"/>
             <w:r>
               <w:rPr>
                 <w:b/>
               </w:rPr>
               <w:t>InsiderSecurity</w:t>
             </w:r>
-            <w:proofErr w:type="spellEnd"/>
           </w:p>
           <w:p>
             <w:pPr>
@@ -554,6 +527,49 @@
                 <w:bCs/>
               </w:rPr>
               <w:t>Software Engineer</w:t>
+            </w:r>
+          </w:p>
+          <w:p>
+            <w:pPr>
+              <w:pStyle w:val="ListParagraph"/>
+              <w:numPr>
+                <w:ilvl w:val="0"/>
+                <w:numId w:val="9"/>
+              </w:numPr>
+              <w:tabs>
+                <w:tab w:val="center" w:pos="2189"/>
+                <w:tab w:val="center" w:pos="2909"/>
+                <w:tab w:val="center" w:pos="3630"/>
+                <w:tab w:val="center" w:pos="4350"/>
+                <w:tab w:val="center" w:pos="5070"/>
+                <w:tab w:val="center" w:pos="5790"/>
+                <w:tab w:val="center" w:pos="6510"/>
+                <w:tab w:val="center" w:pos="7230"/>
+              </w:tabs>
+              <w:spacing w:after="0" w:line="259" w:lineRule="auto"/>
+              <w:rPr>
+                <w:rFonts w:eastAsia="Arial"/>
+                <w:lang w:val="en-US"/>
+              </w:rPr>
+            </w:pPr>
+            <w:r>
+              <w:rPr>
+                <w:rFonts w:eastAsia="Arial"/>
+              </w:rPr>
+              <w:t>Core Risk Engine</w:t>
+            </w:r>
+            <w:r>
+              <w:rPr>
+                <w:rFonts w:eastAsia="Arial"/>
+              </w:rPr>
+              <w:t xml:space="preserve"> Optimization - </w:t>
+            </w:r>
+            <w:r>
+              <w:rPr>
+                <w:rFonts w:eastAsia="Arial"/>
+                <w:lang w:val="en-US"/>
+              </w:rPr>
+              <w:t>Led end-to-end performance overhaul (multiprocessing, code streamlining, cache redesign) achieving ≥140% throughput improvement.</w:t>
             </w:r>
           </w:p>
           <w:p>
@@ -581,39 +597,22 @@
             </w:pPr>
             <w:r>
               <w:rPr>
-                <w:rFonts w:eastAsia="Arial"/>
-              </w:rPr>
-              <w:t>Responsible for developing and optimizing backend algorithms</w:t>
-            </w:r>
-            <w:r>
-              <w:rPr>
-                <w:rFonts w:eastAsia="Arial"/>
-              </w:rPr>
-              <w:t xml:space="preserve"> and features</w:t>
-            </w:r>
-            <w:r>
-              <w:rPr>
-                <w:rFonts w:eastAsia="Arial"/>
-              </w:rPr>
-              <w:t xml:space="preserve"> of</w:t>
-            </w:r>
-            <w:r>
-              <w:rPr>
-                <w:rFonts w:eastAsia="Arial"/>
-              </w:rPr>
-              <w:t xml:space="preserve"> </w:t>
-            </w:r>
-            <w:r>
-              <w:rPr>
-                <w:rFonts w:eastAsia="Arial"/>
-              </w:rPr>
-              <w:t>Automated UEBA</w:t>
-            </w:r>
-            <w:r>
-              <w:rPr>
-                <w:rFonts w:eastAsia="Arial"/>
-              </w:rPr>
-              <w:t>.</w:t>
+                <w:bCs/>
+              </w:rPr>
+              <w:t xml:space="preserve">Cloud Integration (AWS &amp; Azure) - </w:t>
+            </w:r>
+            <w:r>
+              <w:rPr>
+                <w:bCs/>
+              </w:rPr>
+              <w:t>Extended product from on</w:t>
+            </w:r>
+            <w:r>
+              <w:rPr>
+                <w:bCs/>
+              </w:rPr>
+              <w:noBreakHyphen/>
+              <w:t>prem only to hybrid/cloud by integrating AWS and Azure data sources, enabling compliance (e.g., GCC requirements) and broadening deployment scenarios.</w:t>
             </w:r>
           </w:p>
           <w:p>
@@ -643,43 +642,37 @@
               <w:rPr>
                 <w:bCs/>
               </w:rPr>
-              <w:t>Single-handedly led</w:t>
+              <w:t>Sensor</w:t>
             </w:r>
             <w:r>
               <w:rPr>
                 <w:bCs/>
               </w:rPr>
-              <w:t xml:space="preserve"> </w:t>
+              <w:t>-</w:t>
             </w:r>
             <w:r>
               <w:rPr>
                 <w:bCs/>
               </w:rPr>
-              <w:t>efforts to optimize the core risk scoring engine, improving its ability to process high volumes of alert data efficiently by implementing multiprocessing, streamlining code, and redesigning the caching mechanism</w:t>
+              <w:t>less</w:t>
             </w:r>
             <w:r>
               <w:rPr>
                 <w:bCs/>
               </w:rPr>
-              <w:t>.</w:t>
-            </w:r>
-          </w:p>
-          <w:p>
-            <w:pPr>
-              <w:pStyle w:val="ListParagraph"/>
-              <w:numPr>
-                <w:ilvl w:val="0"/>
-                <w:numId w:val="9"/>
-              </w:numPr>
+              <w:t xml:space="preserve"> Log Ingestion Pipeline</w:t>
+            </w:r>
+            <w:r>
               <w:rPr>
                 <w:bCs/>
               </w:rPr>
-            </w:pPr>
+              <w:t xml:space="preserve"> - </w:t>
+            </w:r>
             <w:r>
               <w:rPr>
                 <w:bCs/>
               </w:rPr>
-              <w:t>Developed automated systems for the role and tag assignment of sensors, reducing manual intervention and improving the accuracy of sensor data processing.</w:t>
+              <w:t>Designed and implemented a cloud &amp; syslog–based ingestion path eliminating the need for on-prem sensors, expanding addressable market and simplifying onboarding.</w:t>
             </w:r>
           </w:p>
           <w:p>
@@ -709,7 +702,205 @@
               <w:rPr>
                 <w:bCs/>
               </w:rPr>
-              <w:t>Proactively addressed system issues, such as fixing SharePoint access problems, resolving sensor downtime handling, and ensuring smooth operation of saved reports and subsystem services.</w:t>
+              <w:t>Sensor Feature Expansion (C++ Agent)</w:t>
+            </w:r>
+            <w:r>
+              <w:rPr>
+                <w:bCs/>
+              </w:rPr>
+              <w:t xml:space="preserve"> - </w:t>
+            </w:r>
+            <w:r>
+              <w:rPr>
+                <w:bCs/>
+              </w:rPr>
+              <w:t>Added support for new log formats, auditing, remote command execution, log rotation, and reliability fixes—improving adaptability and stability in heterogeneous environments.</w:t>
+            </w:r>
+          </w:p>
+          <w:p>
+            <w:pPr>
+              <w:pStyle w:val="ListParagraph"/>
+              <w:numPr>
+                <w:ilvl w:val="0"/>
+                <w:numId w:val="9"/>
+              </w:numPr>
+              <w:tabs>
+                <w:tab w:val="center" w:pos="2189"/>
+                <w:tab w:val="center" w:pos="2909"/>
+                <w:tab w:val="center" w:pos="3630"/>
+                <w:tab w:val="center" w:pos="4350"/>
+                <w:tab w:val="center" w:pos="5070"/>
+                <w:tab w:val="center" w:pos="5790"/>
+                <w:tab w:val="center" w:pos="6510"/>
+                <w:tab w:val="center" w:pos="7230"/>
+              </w:tabs>
+              <w:spacing w:after="0" w:line="259" w:lineRule="auto"/>
+              <w:ind w:right="0"/>
+              <w:rPr>
+                <w:bCs/>
+              </w:rPr>
+            </w:pPr>
+            <w:r>
+              <w:rPr>
+                <w:bCs/>
+              </w:rPr>
+              <w:t>Automated Sensor Role &amp; Tag Assignment</w:t>
+            </w:r>
+            <w:r>
+              <w:rPr>
+                <w:bCs/>
+              </w:rPr>
+              <w:t xml:space="preserve"> - </w:t>
+            </w:r>
+            <w:r>
+              <w:rPr>
+                <w:bCs/>
+              </w:rPr>
+              <w:t>Built Redis-backed automation to classify and tag sensors dynamically, removing manual configuration effort and reducing misconfiguration risk at scale.</w:t>
+            </w:r>
+          </w:p>
+          <w:p>
+            <w:pPr>
+              <w:pStyle w:val="ListParagraph"/>
+              <w:numPr>
+                <w:ilvl w:val="0"/>
+                <w:numId w:val="9"/>
+              </w:numPr>
+              <w:tabs>
+                <w:tab w:val="center" w:pos="2189"/>
+                <w:tab w:val="center" w:pos="2909"/>
+                <w:tab w:val="center" w:pos="3630"/>
+                <w:tab w:val="center" w:pos="4350"/>
+                <w:tab w:val="center" w:pos="5070"/>
+                <w:tab w:val="center" w:pos="5790"/>
+                <w:tab w:val="center" w:pos="6510"/>
+                <w:tab w:val="center" w:pos="7230"/>
+              </w:tabs>
+              <w:spacing w:after="0" w:line="259" w:lineRule="auto"/>
+              <w:ind w:right="0"/>
+              <w:rPr>
+                <w:bCs/>
+              </w:rPr>
+            </w:pPr>
+            <w:r>
+              <w:rPr>
+                <w:bCs/>
+              </w:rPr>
+              <w:t>Forwarder System Enhancements</w:t>
+            </w:r>
+            <w:r>
+              <w:rPr>
+                <w:bCs/>
+              </w:rPr>
+              <w:t xml:space="preserve"> - </w:t>
+            </w:r>
+            <w:r>
+              <w:rPr>
+                <w:bCs/>
+              </w:rPr>
+              <w:t>Re-architected log forwarding using RabbitMQ + TCP streaming for resilient, high-throughput delivery to third-party platforms and SIEMs.</w:t>
+            </w:r>
+          </w:p>
+          <w:p>
+            <w:pPr>
+              <w:pStyle w:val="ListParagraph"/>
+              <w:numPr>
+                <w:ilvl w:val="0"/>
+                <w:numId w:val="9"/>
+              </w:numPr>
+              <w:tabs>
+                <w:tab w:val="center" w:pos="2189"/>
+                <w:tab w:val="center" w:pos="2909"/>
+                <w:tab w:val="center" w:pos="3630"/>
+                <w:tab w:val="center" w:pos="4350"/>
+                <w:tab w:val="center" w:pos="5070"/>
+                <w:tab w:val="center" w:pos="5790"/>
+                <w:tab w:val="center" w:pos="6510"/>
+                <w:tab w:val="center" w:pos="7230"/>
+              </w:tabs>
+              <w:spacing w:after="0" w:line="259" w:lineRule="auto"/>
+              <w:ind w:right="0"/>
+              <w:rPr>
+                <w:bCs/>
+              </w:rPr>
+            </w:pPr>
+            <w:r>
+              <w:rPr>
+                <w:bCs/>
+              </w:rPr>
+              <w:t>Legacy System Refactoring &amp; ML Enhancements</w:t>
+            </w:r>
+            <w:r>
+              <w:rPr>
+                <w:bCs/>
+              </w:rPr>
+              <w:t xml:space="preserve"> - </w:t>
+            </w:r>
+            <w:r>
+              <w:rPr>
+                <w:bCs/>
+              </w:rPr>
+              <w:t>Modernized SQL anomaly detection and other legacy components with cleaner architecture, optimized queries, and ML-based improvements for accuracy and maintainability.</w:t>
+            </w:r>
+          </w:p>
+          <w:p>
+            <w:pPr>
+              <w:pStyle w:val="ListParagraph"/>
+              <w:numPr>
+                <w:ilvl w:val="0"/>
+                <w:numId w:val="9"/>
+              </w:numPr>
+              <w:tabs>
+                <w:tab w:val="center" w:pos="2189"/>
+                <w:tab w:val="center" w:pos="2909"/>
+                <w:tab w:val="center" w:pos="3630"/>
+                <w:tab w:val="center" w:pos="4350"/>
+                <w:tab w:val="center" w:pos="5070"/>
+                <w:tab w:val="center" w:pos="5790"/>
+                <w:tab w:val="center" w:pos="6510"/>
+                <w:tab w:val="center" w:pos="7230"/>
+              </w:tabs>
+              <w:spacing w:after="0" w:line="259" w:lineRule="auto"/>
+              <w:ind w:right="0"/>
+              <w:rPr>
+                <w:bCs/>
+              </w:rPr>
+            </w:pPr>
+            <w:r>
+              <w:rPr>
+                <w:bCs/>
+              </w:rPr>
+              <w:t>Mentorship &amp; Team Enablement</w:t>
+            </w:r>
+            <w:r>
+              <w:rPr>
+                <w:bCs/>
+              </w:rPr>
+              <w:t xml:space="preserve"> - </w:t>
+            </w:r>
+            <w:r>
+              <w:rPr>
+                <w:bCs/>
+              </w:rPr>
+              <w:t xml:space="preserve">Provided </w:t>
+            </w:r>
+            <w:r>
+              <w:rPr>
+                <w:bCs/>
+              </w:rPr>
+              <w:t>support and guidance</w:t>
+            </w:r>
+            <w:r>
+              <w:rPr>
+                <w:bCs/>
+              </w:rPr>
+              <w:t xml:space="preserve"> to junior developers</w:t>
+            </w:r>
+            <w:r>
+              <w:rPr>
+                <w:bCs/>
+              </w:rPr>
+              <w:t>.</w:t>
             </w:r>
           </w:p>
           <w:p>
@@ -842,96 +1033,7 @@
               <w:t xml:space="preserve"> </w:t>
             </w:r>
             <w:r>
-              <w:t>May 2024 – Present</w:t>
-            </w:r>
-          </w:p>
-          <w:p>
-            <w:pPr>
-              <w:spacing w:after="0" w:line="259" w:lineRule="auto"/>
-              <w:ind w:left="-34" w:right="0" w:firstLine="0"/>
-              <w:jc w:val="both"/>
-            </w:pPr>
-            <w:r>
-              <w:t xml:space="preserve">              </w:t>
-            </w:r>
-          </w:p>
-          <w:p>
-            <w:pPr>
-              <w:spacing w:after="0" w:line="259" w:lineRule="auto"/>
-              <w:ind w:left="-34" w:right="0" w:firstLine="0"/>
-              <w:jc w:val="both"/>
-            </w:pPr>
-            <w:r>
-              <w:t xml:space="preserve">              </w:t>
-            </w:r>
-          </w:p>
-          <w:p>
-            <w:pPr>
-              <w:spacing w:after="0" w:line="259" w:lineRule="auto"/>
-              <w:ind w:left="-34" w:right="0" w:firstLine="0"/>
-              <w:jc w:val="both"/>
-            </w:pPr>
-          </w:p>
-          <w:p>
-            <w:pPr>
-              <w:spacing w:after="0" w:line="259" w:lineRule="auto"/>
-              <w:ind w:left="-34" w:right="0" w:firstLine="0"/>
-              <w:jc w:val="both"/>
-            </w:pPr>
-          </w:p>
-          <w:p>
-            <w:pPr>
-              <w:spacing w:after="0" w:line="259" w:lineRule="auto"/>
-              <w:ind w:left="-34" w:right="0" w:firstLine="0"/>
-              <w:jc w:val="both"/>
-            </w:pPr>
-          </w:p>
-          <w:p>
-            <w:pPr>
-              <w:spacing w:after="0" w:line="259" w:lineRule="auto"/>
-              <w:ind w:left="-34" w:right="0" w:firstLine="0"/>
-              <w:jc w:val="both"/>
-            </w:pPr>
-          </w:p>
-          <w:p>
-            <w:pPr>
-              <w:spacing w:after="0" w:line="259" w:lineRule="auto"/>
-              <w:ind w:left="-34" w:right="0" w:firstLine="0"/>
-              <w:jc w:val="both"/>
-            </w:pPr>
-          </w:p>
-          <w:p>
-            <w:pPr>
-              <w:spacing w:after="0" w:line="259" w:lineRule="auto"/>
-              <w:ind w:left="-34" w:right="0" w:firstLine="0"/>
-              <w:jc w:val="both"/>
-            </w:pPr>
-          </w:p>
-          <w:p>
-            <w:pPr>
-              <w:spacing w:after="0" w:line="259" w:lineRule="auto"/>
-              <w:ind w:left="-34" w:right="0" w:firstLine="0"/>
-              <w:jc w:val="both"/>
-            </w:pPr>
-          </w:p>
-          <w:p>
-            <w:pPr>
-              <w:spacing w:after="0" w:line="259" w:lineRule="auto"/>
-              <w:ind w:left="-34" w:right="0" w:firstLine="0"/>
-              <w:jc w:val="both"/>
-            </w:pPr>
-          </w:p>
-          <w:p>
-            <w:pPr>
-              <w:spacing w:after="0" w:line="259" w:lineRule="auto"/>
-              <w:ind w:left="-34" w:right="0" w:firstLine="0"/>
-              <w:jc w:val="both"/>
-            </w:pPr>
-            <w:r>
-              <w:t xml:space="preserve">                </w:t>
-            </w:r>
-            <w:r>
-              <w:t xml:space="preserve">Kuala Lumpur, Malaysia </w:t>
+              <w:t xml:space="preserve">May 2024 – Present </w:t>
             </w:r>
           </w:p>
         </w:tc>
@@ -1052,63 +1154,9 @@
                 <w:ilvl w:val="0"/>
                 <w:numId w:val="7"/>
               </w:numPr>
-              <w:tabs>
-                <w:tab w:val="center" w:pos="435"/>
-                <w:tab w:val="center" w:pos="4240"/>
-              </w:tabs>
-              <w:spacing w:after="0" w:line="259" w:lineRule="auto"/>
-              <w:ind w:right="0"/>
             </w:pPr>
             <w:r>
-              <w:t>Involv</w:t>
-            </w:r>
-            <w:r>
-              <w:t>ed</w:t>
-            </w:r>
-            <w:r>
-              <w:t xml:space="preserve"> in a harmonization project of </w:t>
-            </w:r>
-            <w:r>
-              <w:t>two</w:t>
-            </w:r>
-            <w:r>
-              <w:t xml:space="preserve"> of the largest network operators in Malaysia.</w:t>
-            </w:r>
-          </w:p>
-          <w:p>
-            <w:pPr>
-              <w:pStyle w:val="ListParagraph"/>
-              <w:numPr>
-                <w:ilvl w:val="0"/>
-                <w:numId w:val="7"/>
-              </w:numPr>
-            </w:pPr>
-            <w:r>
-              <w:t>Crafting and sending HTTP requests to various system interfaces, thoroughly verifying responses to ensure correctness.</w:t>
-            </w:r>
-          </w:p>
-          <w:p>
-            <w:pPr>
-              <w:pStyle w:val="ListParagraph"/>
-              <w:numPr>
-                <w:ilvl w:val="0"/>
-                <w:numId w:val="7"/>
-              </w:numPr>
-            </w:pPr>
-            <w:r>
-              <w:t>Leveraging SQL skills for querying and updating the database, crucial for validating the system’s functionality.</w:t>
-            </w:r>
-          </w:p>
-          <w:p>
-            <w:pPr>
-              <w:pStyle w:val="ListParagraph"/>
-              <w:numPr>
-                <w:ilvl w:val="0"/>
-                <w:numId w:val="7"/>
-              </w:numPr>
-            </w:pPr>
-            <w:r>
-              <w:t>Directly engaging with the CBS GUI interface to assess and validate the overall performance and features of the system.</w:t>
+              <w:t>Involved in a harmonization project of two of the largest network operators in Malaysia.</w:t>
             </w:r>
           </w:p>
           <w:p>
@@ -1305,51 +1353,7 @@
               <w:ind w:right="0"/>
             </w:pPr>
             <w:r>
-              <w:t>Responsible for hosting weekly tutorial sessions and providing feedback to students.</w:t>
-            </w:r>
-          </w:p>
-          <w:p>
-            <w:pPr>
-              <w:pStyle w:val="ListParagraph"/>
-              <w:numPr>
-                <w:ilvl w:val="0"/>
-                <w:numId w:val="8"/>
-              </w:numPr>
-            </w:pPr>
-            <w:r>
-              <w:t>Guided students through the intricacies of the Java course materials, ensuring clarity and comprehension.</w:t>
-            </w:r>
-          </w:p>
-          <w:p>
-            <w:pPr>
-              <w:pStyle w:val="ListParagraph"/>
-              <w:numPr>
-                <w:ilvl w:val="0"/>
-                <w:numId w:val="8"/>
-              </w:numPr>
-            </w:pPr>
-            <w:r>
-              <w:t xml:space="preserve">Evaluated </w:t>
-            </w:r>
-            <w:proofErr w:type="spellStart"/>
-            <w:r>
-              <w:t>courseworks</w:t>
-            </w:r>
-            <w:proofErr w:type="spellEnd"/>
-            <w:r>
-              <w:t>, which contributed to the final course mark of the students.</w:t>
-            </w:r>
-          </w:p>
-          <w:p>
-            <w:pPr>
-              <w:pStyle w:val="ListParagraph"/>
-              <w:numPr>
-                <w:ilvl w:val="0"/>
-                <w:numId w:val="8"/>
-              </w:numPr>
-            </w:pPr>
-            <w:r>
-              <w:t>Offered personalized feedback on both tutorial answers and coursework submissions, guiding students on areas of improvement.</w:t>
+              <w:t>Hosted weekly tutorial sessions, guided students through Java course materials, evaluated courseworks and offered personalized feedback on tutorials and courseworks.</w:t>
             </w:r>
           </w:p>
         </w:tc>
@@ -1406,7 +1410,14 @@
                 <w:b/>
                 <w:sz w:val="23"/>
               </w:rPr>
-              <w:t xml:space="preserve">Skills and Languages </w:t>
+              <w:t xml:space="preserve">Languages </w:t>
+            </w:r>
+            <w:r>
+              <w:rPr>
+                <w:b/>
+                <w:sz w:val="23"/>
+              </w:rPr>
+              <w:t>and Skills</w:t>
             </w:r>
           </w:p>
         </w:tc>
@@ -1437,46 +1448,72 @@
         <w:rPr>
           <w:b/>
         </w:rPr>
-        <w:t xml:space="preserve">Python: </w:t>
-      </w:r>
-      <w:r>
-        <w:t xml:space="preserve">TensorFlow, </w:t>
-      </w:r>
-      <w:proofErr w:type="spellStart"/>
-      <w:r>
-        <w:t>PyTorch</w:t>
-      </w:r>
-      <w:proofErr w:type="spellEnd"/>
-      <w:r>
-        <w:t>, scikit-learn, pandas, NumPy, NumPy, SciPy, Matplotlib, Seaborn and more</w:t>
-      </w:r>
-    </w:p>
-    <w:p>
-      <w:pPr>
-        <w:ind w:left="0" w:right="11" w:firstLine="0"/>
-      </w:pPr>
+        <w:t xml:space="preserve">Programming </w:t>
+      </w:r>
       <w:r>
         <w:rPr>
           <w:b/>
         </w:rPr>
-        <w:t xml:space="preserve">Machine Learning: </w:t>
-      </w:r>
-      <w:r>
-        <w:t xml:space="preserve">Neural Networks, Decision Trees, Principal Component Analysis, Temporal Difference and more </w:t>
-      </w:r>
-    </w:p>
-    <w:p>
-      <w:pPr>
-        <w:ind w:left="0" w:right="11" w:firstLine="0"/>
-      </w:pPr>
+        <w:t>Languages</w:t>
+      </w:r>
       <w:r>
         <w:rPr>
           <w:b/>
         </w:rPr>
-        <w:t>Other Skills and Languages</w:t>
-      </w:r>
-      <w:r>
-        <w:t>: Haskell, SQL, Java, Junit, Solidity, Kotlin, Git, Linux, Google Cloud, Amazon AWS, MongoDB, RabbitMQ</w:t>
+        <w:t xml:space="preserve">: </w:t>
+      </w:r>
+      <w:r>
+        <w:t xml:space="preserve">Python, Ruby, C++, C, </w:t>
+      </w:r>
+      <w:r>
+        <w:t>JavaScript</w:t>
+      </w:r>
+      <w:r>
+        <w:t>, Java, Kotlin, Haskell, Solidity, SQL</w:t>
+      </w:r>
+    </w:p>
+    <w:p>
+      <w:pPr>
+        <w:ind w:left="0" w:right="11" w:firstLine="0"/>
+      </w:pPr>
+      <w:r>
+        <w:rPr>
+          <w:b/>
+        </w:rPr>
+        <w:t>Skills</w:t>
+      </w:r>
+      <w:r>
+        <w:t xml:space="preserve">: </w:t>
+      </w:r>
+      <w:r>
+        <w:t>Machine Learning, MongoDB, RabbitMQ, Redis</w:t>
+      </w:r>
+      <w:r>
+        <w:t xml:space="preserve">, Git, Linux, </w:t>
+      </w:r>
+      <w:r>
+        <w:t>Azure</w:t>
+      </w:r>
+      <w:r>
+        <w:t>, Amazon AWS,</w:t>
+      </w:r>
+      <w:r>
+        <w:t xml:space="preserve"> Kubernetes</w:t>
+      </w:r>
+    </w:p>
+    <w:p>
+      <w:pPr>
+        <w:ind w:left="0" w:right="11" w:firstLine="0"/>
+      </w:pPr>
+      <w:r>
+        <w:rPr>
+          <w:b/>
+          <w:bCs/>
+        </w:rPr>
+        <w:t>Natural Languages:</w:t>
+      </w:r>
+      <w:r>
+        <w:t xml:space="preserve"> English, Mandarin (Chinese), Malay</w:t>
       </w:r>
     </w:p>
     <w:tbl>
@@ -1600,7 +1637,15 @@
         <w:ind w:right="11"/>
       </w:pPr>
       <w:r>
-        <w:t xml:space="preserve">The algorithms were implemented in Python and several experiments have been performed to investigate the advantages of the algorithms in different scenarios. </w:t>
+        <w:t xml:space="preserve">The algorithms were implemented in </w:t>
+      </w:r>
+      <w:proofErr w:type="gramStart"/>
+      <w:r>
+        <w:t>Python</w:t>
+      </w:r>
+      <w:proofErr w:type="gramEnd"/>
+      <w:r>
+        <w:t xml:space="preserve"> and several experiments have been performed to investigate the advantages of the algorithms in different scenarios. </w:t>
       </w:r>
     </w:p>
     <w:p>
@@ -2165,7 +2210,7 @@
 </file>
 
 <file path=word/numbering.xml><?xml version="1.0" encoding="utf-8"?>
-<w:numbering xmlns:wpc="http://schemas.microsoft.com/office/word/2010/wordprocessingCanvas" xmlns:cx="http://schemas.microsoft.com/office/drawing/2014/chartex" xmlns:cx1="http://schemas.microsoft.com/office/drawing/2015/9/8/chartex" xmlns:cx2="http://schemas.microsoft.com/office/drawing/2015/10/21/chartex" xmlns:cx3="http://schemas.microsoft.com/office/drawing/2016/5/9/chartex" xmlns:cx4="http://schemas.microsoft.com/office/drawing/2016/5/10/chartex" xmlns:cx5="http://schemas.microsoft.com/office/drawing/2016/5/11/chartex" xmlns:cx6="http://schemas.microsoft.com/office/drawing/2016/5/12/chartex" xmlns:cx7="http://schemas.microsoft.com/office/drawing/2016/5/13/chartex" xmlns:cx8="http://schemas.microsoft.com/office/drawing/2016/5/14/chartex" xmlns:mc="http://schemas.openxmlformats.org/markup-compatibility/2006" xmlns:aink="http://schemas.microsoft.com/office/drawing/2016/ink" xmlns:am3d="http://schemas.microsoft.com/office/drawing/2017/model3d" xmlns:o="urn:schemas-microsoft-com:office:office" xmlns:oel="http://schemas.microsoft.com/office/2019/extlst" xmlns:r="http://schemas.openxmlformats.org/officeDocument/2006/relationships" xmlns:m="http://schemas.openxmlformats.org/officeDocument/2006/math" xmlns:v="urn:schemas-microsoft-com:vml" xmlns:wp14="http://schemas.microsoft.com/office/word/2010/wordprocessingDrawing" xmlns:wp="http://schemas.openxmlformats.org/drawingml/2006/wordprocessingDrawing" xmlns:w10="urn:schemas-microsoft-com:office:word" xmlns:w="http://schemas.openxmlformats.org/wordprocessingml/2006/main" xmlns:w14="http://schemas.microsoft.com/office/word/2010/wordml" xmlns:w15="http://schemas.microsoft.com/office/word/2012/wordml" xmlns:w16cex="http://schemas.microsoft.com/office/word/2018/wordml/cex" xmlns:w16cid="http://schemas.microsoft.com/office/word/2016/wordml/cid" xmlns:w16="http://schemas.microsoft.com/office/word/2018/wordml" xmlns:w16du="http://schemas.microsoft.com/office/word/2023/wordml/word16du" xmlns:w16sdtdh="http://schemas.microsoft.com/office/word/2020/wordml/sdtdatahash" xmlns:w16se="http://schemas.microsoft.com/office/word/2015/wordml/symex" xmlns:wpg="http://schemas.microsoft.com/office/word/2010/wordprocessingGroup" xmlns:wpi="http://schemas.microsoft.com/office/word/2010/wordprocessingInk" xmlns:wne="http://schemas.microsoft.com/office/word/2006/wordml" xmlns:wps="http://schemas.microsoft.com/office/word/2010/wordprocessingShape" mc:Ignorable="w14 w15 w16se w16cid w16 w16cex w16sdtdh w16du wp14">
+<w:numbering xmlns:wpc="http://schemas.microsoft.com/office/word/2010/wordprocessingCanvas" xmlns:cx="http://schemas.microsoft.com/office/drawing/2014/chartex" xmlns:cx1="http://schemas.microsoft.com/office/drawing/2015/9/8/chartex" xmlns:cx2="http://schemas.microsoft.com/office/drawing/2015/10/21/chartex" xmlns:cx3="http://schemas.microsoft.com/office/drawing/2016/5/9/chartex" xmlns:cx4="http://schemas.microsoft.com/office/drawing/2016/5/10/chartex" xmlns:cx5="http://schemas.microsoft.com/office/drawing/2016/5/11/chartex" xmlns:cx6="http://schemas.microsoft.com/office/drawing/2016/5/12/chartex" xmlns:cx7="http://schemas.microsoft.com/office/drawing/2016/5/13/chartex" xmlns:cx8="http://schemas.microsoft.com/office/drawing/2016/5/14/chartex" xmlns:mc="http://schemas.openxmlformats.org/markup-compatibility/2006" xmlns:aink="http://schemas.microsoft.com/office/drawing/2016/ink" xmlns:am3d="http://schemas.microsoft.com/office/drawing/2017/model3d" xmlns:o="urn:schemas-microsoft-com:office:office" xmlns:oel="http://schemas.microsoft.com/office/2019/extlst" xmlns:r="http://schemas.openxmlformats.org/officeDocument/2006/relationships" xmlns:m="http://schemas.openxmlformats.org/officeDocument/2006/math" xmlns:v="urn:schemas-microsoft-com:vml" xmlns:wp14="http://schemas.microsoft.com/office/word/2010/wordprocessingDrawing" xmlns:wp="http://schemas.openxmlformats.org/drawingml/2006/wordprocessingDrawing" xmlns:w10="urn:schemas-microsoft-com:office:word" xmlns:w="http://schemas.openxmlformats.org/wordprocessingml/2006/main" xmlns:w14="http://schemas.microsoft.com/office/word/2010/wordml" xmlns:w15="http://schemas.microsoft.com/office/word/2012/wordml" xmlns:w16cex="http://schemas.microsoft.com/office/word/2018/wordml/cex" xmlns:w16cid="http://schemas.microsoft.com/office/word/2016/wordml/cid" xmlns:w16="http://schemas.microsoft.com/office/word/2018/wordml" xmlns:w16du="http://schemas.microsoft.com/office/word/2023/wordml/word16du" xmlns:w16sdtdh="http://schemas.microsoft.com/office/word/2020/wordml/sdtdatahash" xmlns:w16sdtfl="http://schemas.microsoft.com/office/word/2024/wordml/sdtformatlock" xmlns:w16se="http://schemas.microsoft.com/office/word/2015/wordml/symex" xmlns:wpg="http://schemas.microsoft.com/office/word/2010/wordprocessingGroup" xmlns:wpi="http://schemas.microsoft.com/office/word/2010/wordprocessingInk" xmlns:wne="http://schemas.microsoft.com/office/word/2006/wordml" xmlns:wps="http://schemas.microsoft.com/office/word/2010/wordprocessingShape" mc:Ignorable="w14 w15 w16se w16cid w16 w16cex w16sdtdh w16sdtfl w16du wp14">
   <w:abstractNum w:abstractNumId="0" w15:restartNumberingAfterBreak="0">
     <w:nsid w:val="00586043"/>
     <w:multiLevelType w:val="hybridMultilevel"/>
@@ -5939,6 +5984,155 @@
     </w:lvl>
   </w:abstractNum>
   <w:abstractNum w:abstractNumId="29" w15:restartNumberingAfterBreak="0">
+    <w:nsid w:val="71867C70"/>
+    <w:multiLevelType w:val="multilevel"/>
+    <w:tmpl w:val="6A7EDB5A"/>
+    <w:lvl w:ilvl="0">
+      <w:start w:val="1"/>
+      <w:numFmt w:val="bullet"/>
+      <w:lvlText w:val=""/>
+      <w:lvlJc w:val="left"/>
+      <w:pPr>
+        <w:tabs>
+          <w:tab w:val="num" w:pos="720"/>
+        </w:tabs>
+        <w:ind w:left="720" w:hanging="360"/>
+      </w:pPr>
+      <w:rPr>
+        <w:rFonts w:ascii="Symbol" w:hAnsi="Symbol" w:hint="default"/>
+        <w:sz w:val="20"/>
+      </w:rPr>
+    </w:lvl>
+    <w:lvl w:ilvl="1" w:tentative="1">
+      <w:start w:val="1"/>
+      <w:numFmt w:val="bullet"/>
+      <w:lvlText w:val="o"/>
+      <w:lvlJc w:val="left"/>
+      <w:pPr>
+        <w:tabs>
+          <w:tab w:val="num" w:pos="1440"/>
+        </w:tabs>
+        <w:ind w:left="1440" w:hanging="360"/>
+      </w:pPr>
+      <w:rPr>
+        <w:rFonts w:ascii="Courier New" w:hAnsi="Courier New" w:hint="default"/>
+        <w:sz w:val="20"/>
+      </w:rPr>
+    </w:lvl>
+    <w:lvl w:ilvl="2" w:tentative="1">
+      <w:start w:val="1"/>
+      <w:numFmt w:val="bullet"/>
+      <w:lvlText w:val=""/>
+      <w:lvlJc w:val="left"/>
+      <w:pPr>
+        <w:tabs>
+          <w:tab w:val="num" w:pos="2160"/>
+        </w:tabs>
+        <w:ind w:left="2160" w:hanging="360"/>
+      </w:pPr>
+      <w:rPr>
+        <w:rFonts w:ascii="Wingdings" w:hAnsi="Wingdings" w:hint="default"/>
+        <w:sz w:val="20"/>
+      </w:rPr>
+    </w:lvl>
+    <w:lvl w:ilvl="3" w:tentative="1">
+      <w:start w:val="1"/>
+      <w:numFmt w:val="bullet"/>
+      <w:lvlText w:val=""/>
+      <w:lvlJc w:val="left"/>
+      <w:pPr>
+        <w:tabs>
+          <w:tab w:val="num" w:pos="2880"/>
+        </w:tabs>
+        <w:ind w:left="2880" w:hanging="360"/>
+      </w:pPr>
+      <w:rPr>
+        <w:rFonts w:ascii="Wingdings" w:hAnsi="Wingdings" w:hint="default"/>
+        <w:sz w:val="20"/>
+      </w:rPr>
+    </w:lvl>
+    <w:lvl w:ilvl="4" w:tentative="1">
+      <w:start w:val="1"/>
+      <w:numFmt w:val="bullet"/>
+      <w:lvlText w:val=""/>
+      <w:lvlJc w:val="left"/>
+      <w:pPr>
+        <w:tabs>
+          <w:tab w:val="num" w:pos="3600"/>
+        </w:tabs>
+        <w:ind w:left="3600" w:hanging="360"/>
+      </w:pPr>
+      <w:rPr>
+        <w:rFonts w:ascii="Wingdings" w:hAnsi="Wingdings" w:hint="default"/>
+        <w:sz w:val="20"/>
+      </w:rPr>
+    </w:lvl>
+    <w:lvl w:ilvl="5" w:tentative="1">
+      <w:start w:val="1"/>
+      <w:numFmt w:val="bullet"/>
+      <w:lvlText w:val=""/>
+      <w:lvlJc w:val="left"/>
+      <w:pPr>
+        <w:tabs>
+          <w:tab w:val="num" w:pos="4320"/>
+        </w:tabs>
+        <w:ind w:left="4320" w:hanging="360"/>
+      </w:pPr>
+      <w:rPr>
+        <w:rFonts w:ascii="Wingdings" w:hAnsi="Wingdings" w:hint="default"/>
+        <w:sz w:val="20"/>
+      </w:rPr>
+    </w:lvl>
+    <w:lvl w:ilvl="6" w:tentative="1">
+      <w:start w:val="1"/>
+      <w:numFmt w:val="bullet"/>
+      <w:lvlText w:val=""/>
+      <w:lvlJc w:val="left"/>
+      <w:pPr>
+        <w:tabs>
+          <w:tab w:val="num" w:pos="5040"/>
+        </w:tabs>
+        <w:ind w:left="5040" w:hanging="360"/>
+      </w:pPr>
+      <w:rPr>
+        <w:rFonts w:ascii="Wingdings" w:hAnsi="Wingdings" w:hint="default"/>
+        <w:sz w:val="20"/>
+      </w:rPr>
+    </w:lvl>
+    <w:lvl w:ilvl="7" w:tentative="1">
+      <w:start w:val="1"/>
+      <w:numFmt w:val="bullet"/>
+      <w:lvlText w:val=""/>
+      <w:lvlJc w:val="left"/>
+      <w:pPr>
+        <w:tabs>
+          <w:tab w:val="num" w:pos="5760"/>
+        </w:tabs>
+        <w:ind w:left="5760" w:hanging="360"/>
+      </w:pPr>
+      <w:rPr>
+        <w:rFonts w:ascii="Wingdings" w:hAnsi="Wingdings" w:hint="default"/>
+        <w:sz w:val="20"/>
+      </w:rPr>
+    </w:lvl>
+    <w:lvl w:ilvl="8" w:tentative="1">
+      <w:start w:val="1"/>
+      <w:numFmt w:val="bullet"/>
+      <w:lvlText w:val=""/>
+      <w:lvlJc w:val="left"/>
+      <w:pPr>
+        <w:tabs>
+          <w:tab w:val="num" w:pos="6480"/>
+        </w:tabs>
+        <w:ind w:left="6480" w:hanging="360"/>
+      </w:pPr>
+      <w:rPr>
+        <w:rFonts w:ascii="Wingdings" w:hAnsi="Wingdings" w:hint="default"/>
+        <w:sz w:val="20"/>
+      </w:rPr>
+    </w:lvl>
+  </w:abstractNum>
+  <w:abstractNum w:abstractNumId="30" w15:restartNumberingAfterBreak="0">
     <w:nsid w:val="72255069"/>
     <w:multiLevelType w:val="hybridMultilevel"/>
     <w:tmpl w:val="2222D02E"/>
@@ -6051,7 +6245,7 @@
       </w:rPr>
     </w:lvl>
   </w:abstractNum>
-  <w:abstractNum w:abstractNumId="30" w15:restartNumberingAfterBreak="0">
+  <w:abstractNum w:abstractNumId="31" w15:restartNumberingAfterBreak="0">
     <w:nsid w:val="779F72A6"/>
     <w:multiLevelType w:val="hybridMultilevel"/>
     <w:tmpl w:val="2362ACCA"/>
@@ -6164,7 +6358,7 @@
       </w:rPr>
     </w:lvl>
   </w:abstractNum>
-  <w:abstractNum w:abstractNumId="31" w15:restartNumberingAfterBreak="0">
+  <w:abstractNum w:abstractNumId="32" w15:restartNumberingAfterBreak="0">
     <w:nsid w:val="7D27112B"/>
     <w:multiLevelType w:val="hybridMultilevel"/>
     <w:tmpl w:val="9FAAC91A"/>
@@ -6380,7 +6574,7 @@
     <w:abstractNumId w:val="25"/>
   </w:num>
   <w:num w:numId="2" w16cid:durableId="1611278262">
-    <w:abstractNumId w:val="31"/>
+    <w:abstractNumId w:val="32"/>
   </w:num>
   <w:num w:numId="3" w16cid:durableId="7371073">
     <w:abstractNumId w:val="10"/>
@@ -6395,7 +6589,7 @@
     <w:abstractNumId w:val="19"/>
   </w:num>
   <w:num w:numId="7" w16cid:durableId="858356593">
-    <w:abstractNumId w:val="30"/>
+    <w:abstractNumId w:val="31"/>
   </w:num>
   <w:num w:numId="8" w16cid:durableId="155609349">
     <w:abstractNumId w:val="14"/>
@@ -6455,7 +6649,7 @@
     <w:abstractNumId w:val="5"/>
   </w:num>
   <w:num w:numId="27" w16cid:durableId="1040201544">
-    <w:abstractNumId w:val="29"/>
+    <w:abstractNumId w:val="30"/>
   </w:num>
   <w:num w:numId="28" w16cid:durableId="2006202417">
     <w:abstractNumId w:val="28"/>
@@ -6472,11 +6666,14 @@
   <w:num w:numId="32" w16cid:durableId="327292192">
     <w:abstractNumId w:val="6"/>
   </w:num>
+  <w:num w:numId="33" w16cid:durableId="1375346436">
+    <w:abstractNumId w:val="29"/>
+  </w:num>
 </w:numbering>
 </file>
 
 <file path=word/styles.xml><?xml version="1.0" encoding="utf-8"?>
-<w:styles xmlns:mc="http://schemas.openxmlformats.org/markup-compatibility/2006" xmlns:r="http://schemas.openxmlformats.org/officeDocument/2006/relationships" xmlns:w="http://schemas.openxmlformats.org/wordprocessingml/2006/main" xmlns:w14="http://schemas.microsoft.com/office/word/2010/wordml" xmlns:w15="http://schemas.microsoft.com/office/word/2012/wordml" xmlns:w16cex="http://schemas.microsoft.com/office/word/2018/wordml/cex" xmlns:w16cid="http://schemas.microsoft.com/office/word/2016/wordml/cid" xmlns:w16="http://schemas.microsoft.com/office/word/2018/wordml" xmlns:w16du="http://schemas.microsoft.com/office/word/2023/wordml/word16du" xmlns:w16sdtdh="http://schemas.microsoft.com/office/word/2020/wordml/sdtdatahash" xmlns:w16se="http://schemas.microsoft.com/office/word/2015/wordml/symex" mc:Ignorable="w14 w15 w16se w16cid w16 w16cex w16sdtdh w16du">
+<w:styles xmlns:mc="http://schemas.openxmlformats.org/markup-compatibility/2006" xmlns:r="http://schemas.openxmlformats.org/officeDocument/2006/relationships" xmlns:w="http://schemas.openxmlformats.org/wordprocessingml/2006/main" xmlns:w14="http://schemas.microsoft.com/office/word/2010/wordml" xmlns:w15="http://schemas.microsoft.com/office/word/2012/wordml" xmlns:w16cex="http://schemas.microsoft.com/office/word/2018/wordml/cex" xmlns:w16cid="http://schemas.microsoft.com/office/word/2016/wordml/cid" xmlns:w16="http://schemas.microsoft.com/office/word/2018/wordml" xmlns:w16du="http://schemas.microsoft.com/office/word/2023/wordml/word16du" xmlns:w16sdtdh="http://schemas.microsoft.com/office/word/2020/wordml/sdtdatahash" xmlns:w16sdtfl="http://schemas.microsoft.com/office/word/2024/wordml/sdtformatlock" xmlns:w16se="http://schemas.microsoft.com/office/word/2015/wordml/symex" mc:Ignorable="w14 w15 w16se w16cid w16 w16cex w16sdtdh w16sdtfl w16du">
   <w:docDefaults>
     <w:rPrDefault>
       <w:rPr>
@@ -6908,7 +7105,6 @@
   <w:style w:type="character" w:default="1" w:styleId="DefaultParagraphFont">
     <w:name w:val="Default Paragraph Font"/>
     <w:uiPriority w:val="1"/>
-    <w:semiHidden/>
     <w:unhideWhenUsed/>
   </w:style>
   <w:style w:type="table" w:default="1" w:styleId="TableNormal">

</xml_diff>

<commit_message>
Deploying to gh-pages from @ MinSuan96/minsuan96.github.io@6070df882b92289b31a46413371949a6f2ed38b1 🚀
</commit_message>
<xml_diff>
--- a/assets/docx/cv.docx
+++ b/assets/docx/cv.docx
@@ -654,25 +654,31 @@
               <w:rPr>
                 <w:bCs/>
               </w:rPr>
-              <w:t>less</w:t>
+              <w:t>less Log Ingestion Pipeline</w:t>
             </w:r>
             <w:r>
               <w:rPr>
                 <w:bCs/>
               </w:rPr>
-              <w:t xml:space="preserve"> Log Ingestion Pipeline</w:t>
+              <w:t xml:space="preserve"> - </w:t>
             </w:r>
             <w:r>
               <w:rPr>
                 <w:bCs/>
               </w:rPr>
-              <w:t xml:space="preserve"> - </w:t>
+              <w:t>Designed and implemented a cloud &amp; syslog</w:t>
             </w:r>
             <w:r>
               <w:rPr>
                 <w:bCs/>
               </w:rPr>
-              <w:t>Designed and implemented a cloud &amp; syslog–based ingestion path eliminating the need for on-prem sensors, expanding addressable market and simplifying onboarding.</w:t>
+              <w:t>-</w:t>
+            </w:r>
+            <w:r>
+              <w:rPr>
+                <w:bCs/>
+              </w:rPr>
+              <w:t>based ingestion path eliminating the need for on-prem sensors, expanding addressable market and simplifying onboarding.</w:t>
             </w:r>
           </w:p>
           <w:p>
@@ -714,7 +720,31 @@
               <w:rPr>
                 <w:bCs/>
               </w:rPr>
-              <w:t>Added support for new log formats, auditing, remote command execution, log rotation, and reliability fixes—improving adaptability and stability in heterogeneous environments.</w:t>
+              <w:t>Added support for new log formats, auditing, remote command execution, log rotation, and reliability fixes</w:t>
+            </w:r>
+            <w:r>
+              <w:rPr>
+                <w:bCs/>
+              </w:rPr>
+              <w:t xml:space="preserve">, </w:t>
+            </w:r>
+            <w:r>
+              <w:rPr>
+                <w:bCs/>
+              </w:rPr>
+              <w:t xml:space="preserve">improving adaptability and stability in </w:t>
+            </w:r>
+            <w:r>
+              <w:rPr>
+                <w:bCs/>
+              </w:rPr>
+              <w:t>different kinds of environments</w:t>
+            </w:r>
+            <w:r>
+              <w:rPr>
+                <w:bCs/>
+              </w:rPr>
+              <w:t>.</w:t>
             </w:r>
           </w:p>
           <w:p>
@@ -7105,6 +7135,7 @@
   <w:style w:type="character" w:default="1" w:styleId="DefaultParagraphFont">
     <w:name w:val="Default Paragraph Font"/>
     <w:uiPriority w:val="1"/>
+    <w:semiHidden/>
     <w:unhideWhenUsed/>
   </w:style>
   <w:style w:type="table" w:default="1" w:styleId="TableNormal">

</xml_diff>

<commit_message>
Deploying to gh-pages from @ MinSuan96/minsuan96.github.io@094253d143ffc62eef89b7df651019fe3897e325 🚀
</commit_message>
<xml_diff>
--- a/assets/docx/cv.docx
+++ b/assets/docx/cv.docx
@@ -1522,6 +1522,9 @@
         <w:t xml:space="preserve">, Git, Linux, </w:t>
       </w:r>
       <w:r>
+        <w:t xml:space="preserve">Microsoft </w:t>
+      </w:r>
+      <w:r>
         <w:t>Azure</w:t>
       </w:r>
       <w:r>
@@ -1645,15 +1648,7 @@
         <w:ind w:right="11"/>
       </w:pPr>
       <w:r>
-        <w:t xml:space="preserve">Implemented the algorithm by Dang, Qi and Ye (2012), the algorithm by Fearnley, </w:t>
-      </w:r>
-      <w:proofErr w:type="spellStart"/>
-      <w:r>
-        <w:t>Palvogyi</w:t>
-      </w:r>
-      <w:proofErr w:type="spellEnd"/>
-      <w:r>
-        <w:t xml:space="preserve"> and Savani (2021), and a basic iteration algorithm to find Tarski’s fixed point in a complete lattice. </w:t>
+        <w:t xml:space="preserve">Implemented the algorithm by Dang, Qi and Ye (2012), the algorithm by Fearnley, Palvogyi and Savani (2021), and a basic iteration algorithm to find Tarski’s fixed point in a complete lattice. </w:t>
       </w:r>
     </w:p>
     <w:p>
@@ -1667,15 +1662,7 @@
         <w:ind w:right="11"/>
       </w:pPr>
       <w:r>
-        <w:t xml:space="preserve">The algorithms were implemented in </w:t>
-      </w:r>
-      <w:proofErr w:type="gramStart"/>
-      <w:r>
-        <w:t>Python</w:t>
-      </w:r>
-      <w:proofErr w:type="gramEnd"/>
-      <w:r>
-        <w:t xml:space="preserve"> and several experiments have been performed to investigate the advantages of the algorithms in different scenarios. </w:t>
+        <w:t xml:space="preserve">The algorithms were implemented in Python and several experiments have been performed to investigate the advantages of the algorithms in different scenarios. </w:t>
       </w:r>
     </w:p>
     <w:p>
@@ -1697,15 +1684,7 @@
         <w:ind w:right="11"/>
       </w:pPr>
       <w:r>
-        <w:t xml:space="preserve">Implemented the model by Eisenberg and Noe (2001) and the model by Jackson and </w:t>
-      </w:r>
-      <w:proofErr w:type="spellStart"/>
-      <w:r>
-        <w:t>Pernoud</w:t>
-      </w:r>
-      <w:proofErr w:type="spellEnd"/>
-      <w:r>
-        <w:t xml:space="preserve"> (2019) to compute clearing payments in financial networks. </w:t>
+        <w:t xml:space="preserve">Implemented the model by Eisenberg and Noe (2001) and the model by Jackson and Pernoud (2019) to compute clearing payments in financial networks. </w:t>
       </w:r>
     </w:p>
     <w:p>
@@ -1807,23 +1786,7 @@
         <w:ind w:right="11"/>
       </w:pPr>
       <w:r>
-        <w:t xml:space="preserve">Successfully solved </w:t>
-      </w:r>
-      <w:proofErr w:type="spellStart"/>
-      <w:r>
-        <w:t>CartPole</w:t>
-      </w:r>
-      <w:proofErr w:type="spellEnd"/>
-      <w:r>
-        <w:t xml:space="preserve"> and </w:t>
-      </w:r>
-      <w:proofErr w:type="spellStart"/>
-      <w:r>
-        <w:t>Acrobot</w:t>
-      </w:r>
-      <w:proofErr w:type="spellEnd"/>
-      <w:r>
-        <w:t xml:space="preserve"> of OpenAI Gymnasium using Deep Q-networks and REINFROCE algorithm. </w:t>
+        <w:t xml:space="preserve">Successfully solved CartPole and Acrobot of OpenAI Gymnasium using Deep Q-networks and REINFROCE algorithm. </w:t>
       </w:r>
     </w:p>
     <w:p>
@@ -1849,15 +1812,7 @@
         <w:ind w:right="11"/>
       </w:pPr>
       <w:r>
-        <w:t xml:space="preserve">Implemented using Python and </w:t>
-      </w:r>
-      <w:proofErr w:type="spellStart"/>
-      <w:r>
-        <w:t>PyTorch</w:t>
-      </w:r>
-      <w:proofErr w:type="spellEnd"/>
-      <w:r>
-        <w:t>.</w:t>
+        <w:t>Implemented using Python and PyTorch.</w:t>
       </w:r>
     </w:p>
     <w:p>
@@ -1932,15 +1887,7 @@
         <w:ind w:right="11"/>
       </w:pPr>
       <w:r>
-        <w:t>This project aims to develop a real-time HAR app on Android devices using two sensors (</w:t>
-      </w:r>
-      <w:proofErr w:type="spellStart"/>
-      <w:r>
-        <w:t>Respeck</w:t>
-      </w:r>
-      <w:proofErr w:type="spellEnd"/>
-      <w:r>
-        <w:t xml:space="preserve"> and Thingy). </w:t>
+        <w:t xml:space="preserve">This project aims to develop a real-time HAR app on Android devices using two sensors (Respeck and Thingy). </w:t>
       </w:r>
     </w:p>
     <w:p>
@@ -2007,15 +1954,7 @@
         <w:ind w:right="11"/>
       </w:pPr>
       <w:r>
-        <w:t xml:space="preserve">Models used include Naïve Bayes, Maximum Entropy, Decision Tree, Random Forest, </w:t>
-      </w:r>
-      <w:proofErr w:type="spellStart"/>
-      <w:r>
-        <w:t>XGBoost</w:t>
-      </w:r>
-      <w:proofErr w:type="spellEnd"/>
-      <w:r>
-        <w:t>, SVM, Multi-layer Perceptron, Recurrent Neural Network and Convolutional Neural Network.</w:t>
+        <w:t>Models used include Naïve Bayes, Maximum Entropy, Decision Tree, Random Forest, XGBoost, SVM, Multi-layer Perceptron, Recurrent Neural Network and Convolutional Neural Network.</w:t>
       </w:r>
     </w:p>
     <w:p>
@@ -2044,15 +1983,7 @@
         <w:ind w:right="11"/>
       </w:pPr>
       <w:r>
-        <w:t xml:space="preserve">Implemented as a smart contract written in Solidity and deployed on Ethereum </w:t>
-      </w:r>
-      <w:proofErr w:type="spellStart"/>
-      <w:r>
-        <w:t>testnet</w:t>
-      </w:r>
-      <w:proofErr w:type="spellEnd"/>
-      <w:r>
-        <w:t>.</w:t>
+        <w:t>Implemented as a smart contract written in Solidity and deployed on Ethereum testnet.</w:t>
       </w:r>
     </w:p>
     <w:p>
@@ -2139,15 +2070,7 @@
         <w:ind w:right="11"/>
       </w:pPr>
       <w:r>
-        <w:t xml:space="preserve">The robot was developed using </w:t>
-      </w:r>
-      <w:proofErr w:type="spellStart"/>
-      <w:r>
-        <w:t>Webots</w:t>
-      </w:r>
-      <w:proofErr w:type="spellEnd"/>
-      <w:r>
-        <w:t xml:space="preserve"> and Python.</w:t>
+        <w:t>The robot was developed using Webots and Python.</w:t>
       </w:r>
     </w:p>
     <w:p>

</xml_diff>